<commit_message>
two grammar corrections, but otherwise written very nicely!
</commit_message>
<xml_diff>
--- a/BioVis_BMC_template/cover_letter.docx
+++ b/BioVis_BMC_template/cover_letter.docx
@@ -184,7 +184,7 @@
     </w:p>
     <w:p>
       <w:pPr>
-        <w:pStyle w:val="Odstavecseseznamem"/>
+        <w:pStyle w:val="ListParagraph"/>
         <w:numPr>
           <w:ilvl w:val="0"/>
           <w:numId w:val="3"/>
@@ -277,51 +277,57 @@
         <w:rPr>
           <w:rFonts w:cs="Consolas"/>
         </w:rPr>
-        <w:t>The presented case studies (now named usage scenarios) now contain more thorough introduction describing the importance of studying these cases. We also added the information about the group of biochemists participating on this research. Also all the remaining requirements are addressed and details about our improvements can be found in the corresponding responses to reviewer’s</w:t>
+        <w:t>The presented case studies (</w:t>
+      </w:r>
+      <w:r>
+        <w:rPr>
+          <w:rFonts w:cs="Consolas"/>
+        </w:rPr>
+        <w:t>re</w:t>
+      </w:r>
+      <w:r>
+        <w:rPr>
+          <w:rFonts w:cs="Consolas"/>
+        </w:rPr>
+        <w:t xml:space="preserve">named </w:t>
+      </w:r>
+      <w:r>
+        <w:rPr>
+          <w:rFonts w:cs="Consolas"/>
+        </w:rPr>
+        <w:t xml:space="preserve">to </w:t>
+      </w:r>
+      <w:r>
+        <w:rPr>
+          <w:rFonts w:cs="Consolas"/>
+        </w:rPr>
+        <w:t>usage scenarios) now contain more thorough introduction describing the importance of studying these cases. We also added the information about the group of biochemists participating on this research. Also all the remaining requirements are addressed and details about our improvements can be found in the corresponding responses to reviewer’s</w:t>
       </w:r>
       <w:r>
         <w:rPr>
           <w:rFonts w:cs="Consolas"/>
           <w:lang w:val="cs-CZ"/>
         </w:rPr>
-        <w:t xml:space="preserve"> </w:t>
-      </w:r>
-      <w:proofErr w:type="spellStart"/>
+        <w:t xml:space="preserve"> comments</w:t>
+      </w:r>
       <w:r>
         <w:rPr>
           <w:rFonts w:cs="Consolas"/>
           <w:lang w:val="cs-CZ"/>
         </w:rPr>
-        <w:t>comments</w:t>
-      </w:r>
-      <w:proofErr w:type="spellEnd"/>
+        <w:t xml:space="preserve"> below</w:t>
+      </w:r>
       <w:r>
         <w:rPr>
           <w:rFonts w:cs="Consolas"/>
           <w:lang w:val="cs-CZ"/>
         </w:rPr>
-        <w:t xml:space="preserve"> </w:t>
-      </w:r>
-      <w:proofErr w:type="spellStart"/>
-      <w:r>
-        <w:rPr>
-          <w:rFonts w:cs="Consolas"/>
-          <w:lang w:val="cs-CZ"/>
-        </w:rPr>
-        <w:t>below</w:t>
-      </w:r>
-      <w:proofErr w:type="spellEnd"/>
-      <w:r>
-        <w:rPr>
-          <w:rFonts w:cs="Consolas"/>
-          <w:lang w:val="cs-CZ"/>
-        </w:rPr>
         <w:t>.</w:t>
       </w:r>
     </w:p>
     <w:p>
       <w:pPr>
-        <w:pStyle w:val="Odstavecseseznamem"/>
+        <w:pStyle w:val="ListParagraph"/>
         <w:spacing w:after="0"/>
         <w:jc w:val="both"/>
         <w:rPr>
@@ -331,7 +337,7 @@
     </w:p>
     <w:p>
       <w:pPr>
-        <w:pStyle w:val="Odstavecseseznamem"/>
+        <w:pStyle w:val="ListParagraph"/>
         <w:numPr>
           <w:ilvl w:val="0"/>
           <w:numId w:val="3"/>
@@ -357,7 +363,7 @@
     </w:p>
     <w:p>
       <w:pPr>
-        <w:pStyle w:val="Odstavecseseznamem"/>
+        <w:pStyle w:val="ListParagraph"/>
         <w:spacing w:after="0"/>
         <w:jc w:val="both"/>
         <w:rPr>
@@ -414,7 +420,7 @@
     </w:p>
     <w:p>
       <w:pPr>
-        <w:pStyle w:val="Odstavecseseznamem"/>
+        <w:pStyle w:val="ListParagraph"/>
         <w:numPr>
           <w:ilvl w:val="0"/>
           <w:numId w:val="3"/>
@@ -458,7 +464,7 @@
     </w:p>
     <w:p>
       <w:pPr>
-        <w:pStyle w:val="Odstavecseseznamem"/>
+        <w:pStyle w:val="ListParagraph"/>
         <w:autoSpaceDE w:val="0"/>
         <w:autoSpaceDN w:val="0"/>
         <w:adjustRightInd w:val="0"/>
@@ -616,7 +622,19 @@
         <w:rPr>
           <w:rFonts w:cs="Consolas"/>
         </w:rPr>
-        <w:t>glyphs to determine between individual types of secondary</w:t>
+        <w:t xml:space="preserve">glyphs to </w:t>
+      </w:r>
+      <w:r>
+        <w:rPr>
+          <w:rFonts w:cs="Consolas"/>
+        </w:rPr>
+        <w:t>distinguish</w:t>
+      </w:r>
+      <w:r>
+        <w:rPr>
+          <w:rFonts w:cs="Consolas"/>
+        </w:rPr>
+        <w:t xml:space="preserve"> between individual types of secondary</w:t>
       </w:r>
       <w:r>
         <w:rPr>
@@ -893,7 +911,7 @@
     </w:p>
     <w:p>
       <w:pPr>
-        <w:pStyle w:val="Odstavecseseznamem"/>
+        <w:pStyle w:val="ListParagraph"/>
         <w:numPr>
           <w:ilvl w:val="0"/>
           <w:numId w:val="3"/>
@@ -983,7 +1001,7 @@
     </w:p>
     <w:p>
       <w:pPr>
-        <w:pStyle w:val="Odstavecseseznamem"/>
+        <w:pStyle w:val="ListParagraph"/>
         <w:numPr>
           <w:ilvl w:val="0"/>
           <w:numId w:val="3"/>
@@ -1019,7 +1037,7 @@
     </w:p>
     <w:p>
       <w:pPr>
-        <w:pStyle w:val="Odstavecseseznamem"/>
+        <w:pStyle w:val="ListParagraph"/>
         <w:autoSpaceDE w:val="0"/>
         <w:autoSpaceDN w:val="0"/>
         <w:adjustRightInd w:val="0"/>
@@ -1054,16 +1072,16 @@
     </w:p>
     <w:p>
       <w:pPr>
-        <w:pStyle w:val="Odstavecseseznamem"/>
-        <w:jc w:val="both"/>
-        <w:rPr>
-          <w:rFonts w:cs="Consolas"/>
-        </w:rPr>
-      </w:pPr>
-    </w:p>
-    <w:p>
-      <w:pPr>
-        <w:pStyle w:val="Odstavecseseznamem"/>
+        <w:pStyle w:val="ListParagraph"/>
+        <w:jc w:val="both"/>
+        <w:rPr>
+          <w:rFonts w:cs="Consolas"/>
+        </w:rPr>
+      </w:pPr>
+    </w:p>
+    <w:p>
+      <w:pPr>
+        <w:pStyle w:val="ListParagraph"/>
         <w:numPr>
           <w:ilvl w:val="0"/>
           <w:numId w:val="3"/>
@@ -1089,7 +1107,7 @@
     </w:p>
     <w:p>
       <w:pPr>
-        <w:pStyle w:val="Odstavecseseznamem"/>
+        <w:pStyle w:val="ListParagraph"/>
         <w:spacing w:after="0"/>
         <w:jc w:val="both"/>
         <w:rPr>
@@ -1118,7 +1136,7 @@
     </w:p>
     <w:p>
       <w:pPr>
-        <w:pStyle w:val="Odstavecseseznamem"/>
+        <w:pStyle w:val="ListParagraph"/>
         <w:spacing w:after="0"/>
         <w:jc w:val="both"/>
         <w:rPr>
@@ -1131,7 +1149,7 @@
     </w:p>
     <w:p>
       <w:pPr>
-        <w:pStyle w:val="Odstavecseseznamem"/>
+        <w:pStyle w:val="ListParagraph"/>
         <w:numPr>
           <w:ilvl w:val="0"/>
           <w:numId w:val="3"/>
@@ -1226,7 +1244,7 @@
     </w:p>
     <w:p>
       <w:pPr>
-        <w:pStyle w:val="Odstavecseseznamem"/>
+        <w:pStyle w:val="ListParagraph"/>
         <w:spacing w:after="0"/>
         <w:jc w:val="both"/>
         <w:rPr>
@@ -1275,7 +1293,7 @@
     </w:p>
     <w:p>
       <w:pPr>
-        <w:pStyle w:val="Odstavecseseznamem"/>
+        <w:pStyle w:val="ListParagraph"/>
         <w:spacing w:after="0"/>
         <w:jc w:val="both"/>
         <w:rPr>
@@ -1288,7 +1306,7 @@
     </w:p>
     <w:p>
       <w:pPr>
-        <w:pStyle w:val="Odstavecseseznamem"/>
+        <w:pStyle w:val="ListParagraph"/>
         <w:numPr>
           <w:ilvl w:val="0"/>
           <w:numId w:val="3"/>
@@ -1503,7 +1521,7 @@
     </w:p>
     <w:p>
       <w:pPr>
-        <w:pStyle w:val="Odstavecseseznamem"/>
+        <w:pStyle w:val="ListParagraph"/>
         <w:spacing w:after="0"/>
         <w:jc w:val="both"/>
         <w:rPr>
@@ -1544,7 +1562,7 @@
     </w:p>
     <w:p>
       <w:pPr>
-        <w:pStyle w:val="Odstavecseseznamem"/>
+        <w:pStyle w:val="ListParagraph"/>
         <w:spacing w:after="0"/>
         <w:jc w:val="both"/>
         <w:rPr>
@@ -1554,7 +1572,7 @@
     </w:p>
     <w:p>
       <w:pPr>
-        <w:pStyle w:val="Odstavecseseznamem"/>
+        <w:pStyle w:val="ListParagraph"/>
         <w:numPr>
           <w:ilvl w:val="0"/>
           <w:numId w:val="3"/>
@@ -1580,7 +1598,7 @@
     </w:p>
     <w:p>
       <w:pPr>
-        <w:pStyle w:val="Odstavecseseznamem"/>
+        <w:pStyle w:val="ListParagraph"/>
         <w:spacing w:after="0"/>
         <w:jc w:val="both"/>
         <w:rPr>
@@ -1593,7 +1611,7 @@
     </w:p>
     <w:p>
       <w:pPr>
-        <w:pStyle w:val="Odstavecseseznamem"/>
+        <w:pStyle w:val="ListParagraph"/>
         <w:spacing w:after="0"/>
         <w:jc w:val="both"/>
         <w:rPr>
@@ -1616,7 +1634,7 @@
     </w:p>
     <w:p>
       <w:pPr>
-        <w:pStyle w:val="Odstavecseseznamem"/>
+        <w:pStyle w:val="ListParagraph"/>
         <w:spacing w:after="0"/>
         <w:jc w:val="both"/>
         <w:rPr>
@@ -1626,7 +1644,7 @@
     </w:p>
     <w:p>
       <w:pPr>
-        <w:pStyle w:val="Odstavecseseznamem"/>
+        <w:pStyle w:val="ListParagraph"/>
         <w:numPr>
           <w:ilvl w:val="0"/>
           <w:numId w:val="3"/>
@@ -1663,7 +1681,7 @@
     </w:p>
     <w:p>
       <w:pPr>
-        <w:pStyle w:val="Odstavecseseznamem"/>
+        <w:pStyle w:val="ListParagraph"/>
         <w:spacing w:after="0"/>
         <w:jc w:val="both"/>
         <w:rPr>
@@ -1691,7 +1709,7 @@
     </w:p>
     <w:p>
       <w:pPr>
-        <w:pStyle w:val="Odstavecseseznamem"/>
+        <w:pStyle w:val="ListParagraph"/>
         <w:spacing w:after="0"/>
         <w:jc w:val="both"/>
         <w:rPr>
@@ -1728,7 +1746,7 @@
     </w:p>
     <w:p>
       <w:pPr>
-        <w:pStyle w:val="Odstavecseseznamem"/>
+        <w:pStyle w:val="ListParagraph"/>
         <w:spacing w:after="0"/>
         <w:jc w:val="both"/>
         <w:rPr>
@@ -1753,7 +1771,7 @@
     </w:p>
     <w:p>
       <w:pPr>
-        <w:pStyle w:val="Odstavecseseznamem"/>
+        <w:pStyle w:val="ListParagraph"/>
         <w:numPr>
           <w:ilvl w:val="0"/>
           <w:numId w:val="3"/>
@@ -1779,7 +1797,7 @@
     </w:p>
     <w:p>
       <w:pPr>
-        <w:pStyle w:val="Odstavecseseznamem"/>
+        <w:pStyle w:val="ListParagraph"/>
         <w:spacing w:after="0"/>
         <w:jc w:val="both"/>
         <w:rPr>
@@ -1812,7 +1830,7 @@
     </w:p>
     <w:p>
       <w:pPr>
-        <w:pStyle w:val="Odstavecseseznamem"/>
+        <w:pStyle w:val="ListParagraph"/>
         <w:autoSpaceDE w:val="0"/>
         <w:autoSpaceDN w:val="0"/>
         <w:adjustRightInd w:val="0"/>
@@ -1842,7 +1860,7 @@
     </w:p>
     <w:p>
       <w:pPr>
-        <w:pStyle w:val="Odstavecseseznamem"/>
+        <w:pStyle w:val="ListParagraph"/>
         <w:numPr>
           <w:ilvl w:val="0"/>
           <w:numId w:val="3"/>
@@ -1879,7 +1897,7 @@
     </w:p>
     <w:p>
       <w:pPr>
-        <w:pStyle w:val="Odstavecseseznamem"/>
+        <w:pStyle w:val="ListParagraph"/>
         <w:spacing w:after="0"/>
         <w:jc w:val="both"/>
         <w:rPr>
@@ -1915,7 +1933,7 @@
     </w:p>
     <w:p>
       <w:pPr>
-        <w:pStyle w:val="Odstavecseseznamem"/>
+        <w:pStyle w:val="ListParagraph"/>
         <w:spacing w:after="0"/>
         <w:jc w:val="both"/>
         <w:rPr>
@@ -1931,7 +1949,7 @@
     </w:p>
     <w:p>
       <w:pPr>
-        <w:pStyle w:val="Odstavecseseznamem"/>
+        <w:pStyle w:val="ListParagraph"/>
         <w:spacing w:after="0"/>
         <w:jc w:val="both"/>
         <w:rPr>
@@ -1971,7 +1989,7 @@
     </w:p>
     <w:p>
       <w:pPr>
-        <w:pStyle w:val="Odstavecseseznamem"/>
+        <w:pStyle w:val="ListParagraph"/>
         <w:spacing w:after="0"/>
         <w:jc w:val="both"/>
         <w:rPr>
@@ -1981,7 +1999,7 @@
     </w:p>
     <w:p>
       <w:pPr>
-        <w:pStyle w:val="Odstavecseseznamem"/>
+        <w:pStyle w:val="ListParagraph"/>
         <w:numPr>
           <w:ilvl w:val="0"/>
           <w:numId w:val="3"/>
@@ -2007,7 +2025,7 @@
     </w:p>
     <w:p>
       <w:pPr>
-        <w:pStyle w:val="Odstavecseseznamem"/>
+        <w:pStyle w:val="ListParagraph"/>
         <w:spacing w:after="0"/>
         <w:jc w:val="both"/>
         <w:rPr>
@@ -2029,7 +2047,7 @@
     </w:p>
     <w:p>
       <w:pPr>
-        <w:pStyle w:val="Odstavecseseznamem"/>
+        <w:pStyle w:val="ListParagraph"/>
         <w:spacing w:after="0"/>
         <w:jc w:val="both"/>
         <w:rPr>
@@ -2042,7 +2060,7 @@
     </w:p>
     <w:p>
       <w:pPr>
-        <w:pStyle w:val="Odstavecseseznamem"/>
+        <w:pStyle w:val="ListParagraph"/>
         <w:spacing w:after="0"/>
         <w:jc w:val="both"/>
         <w:rPr>
@@ -2058,7 +2076,7 @@
     </w:p>
     <w:p>
       <w:pPr>
-        <w:pStyle w:val="Odstavecseseznamem"/>
+        <w:pStyle w:val="ListParagraph"/>
         <w:spacing w:after="0"/>
         <w:jc w:val="both"/>
         <w:rPr>
@@ -2068,7 +2086,7 @@
     </w:p>
     <w:p>
       <w:pPr>
-        <w:pStyle w:val="Odstavecseseznamem"/>
+        <w:pStyle w:val="ListParagraph"/>
         <w:numPr>
           <w:ilvl w:val="0"/>
           <w:numId w:val="3"/>
@@ -2152,7 +2170,7 @@
     </w:p>
     <w:p>
       <w:pPr>
-        <w:pStyle w:val="Odstavecseseznamem"/>
+        <w:pStyle w:val="ListParagraph"/>
         <w:autoSpaceDE w:val="0"/>
         <w:autoSpaceDN w:val="0"/>
         <w:adjustRightInd w:val="0"/>
@@ -2178,7 +2196,7 @@
     </w:p>
     <w:p>
       <w:pPr>
-        <w:pStyle w:val="Odstavecseseznamem"/>
+        <w:pStyle w:val="ListParagraph"/>
         <w:spacing w:after="0"/>
         <w:jc w:val="both"/>
         <w:rPr>
@@ -2209,19 +2227,19 @@
     </w:p>
     <w:p>
       <w:pPr>
-        <w:pStyle w:val="Odstavecseseznamem"/>
-        <w:jc w:val="both"/>
-        <w:rPr>
-          <w:rFonts w:ascii="Consolas" w:hAnsi="Consolas" w:cs="Consolas"/>
-          <w:i/>
-          <w:sz w:val="20"/>
-          <w:szCs w:val="20"/>
-        </w:rPr>
-      </w:pPr>
-    </w:p>
-    <w:p>
-      <w:pPr>
-        <w:pStyle w:val="Odstavecseseznamem"/>
+        <w:pStyle w:val="ListParagraph"/>
+        <w:jc w:val="both"/>
+        <w:rPr>
+          <w:rFonts w:ascii="Consolas" w:hAnsi="Consolas" w:cs="Consolas"/>
+          <w:i/>
+          <w:sz w:val="20"/>
+          <w:szCs w:val="20"/>
+        </w:rPr>
+      </w:pPr>
+    </w:p>
+    <w:p>
+      <w:pPr>
+        <w:pStyle w:val="ListParagraph"/>
         <w:numPr>
           <w:ilvl w:val="0"/>
           <w:numId w:val="3"/>
@@ -2261,7 +2279,7 @@
     </w:p>
     <w:p>
       <w:pPr>
-        <w:pStyle w:val="Odstavecseseznamem"/>
+        <w:pStyle w:val="ListParagraph"/>
         <w:autoSpaceDE w:val="0"/>
         <w:autoSpaceDN w:val="0"/>
         <w:adjustRightInd w:val="0"/>
@@ -2286,7 +2304,7 @@
     </w:p>
     <w:p>
       <w:pPr>
-        <w:pStyle w:val="Odstavecseseznamem"/>
+        <w:pStyle w:val="ListParagraph"/>
         <w:spacing w:after="0"/>
         <w:jc w:val="both"/>
         <w:rPr>
@@ -2296,7 +2314,7 @@
     </w:p>
     <w:p>
       <w:pPr>
-        <w:pStyle w:val="Odstavecseseznamem"/>
+        <w:pStyle w:val="ListParagraph"/>
         <w:spacing w:after="0"/>
         <w:jc w:val="both"/>
         <w:rPr>
@@ -2312,19 +2330,19 @@
     </w:p>
     <w:p>
       <w:pPr>
-        <w:pStyle w:val="Odstavecseseznamem"/>
-        <w:jc w:val="both"/>
-        <w:rPr>
-          <w:rFonts w:ascii="Consolas" w:hAnsi="Consolas" w:cs="Consolas"/>
-          <w:i/>
-          <w:sz w:val="20"/>
-          <w:szCs w:val="20"/>
-        </w:rPr>
-      </w:pPr>
-    </w:p>
-    <w:p>
-      <w:pPr>
-        <w:pStyle w:val="Odstavecseseznamem"/>
+        <w:pStyle w:val="ListParagraph"/>
+        <w:jc w:val="both"/>
+        <w:rPr>
+          <w:rFonts w:ascii="Consolas" w:hAnsi="Consolas" w:cs="Consolas"/>
+          <w:i/>
+          <w:sz w:val="20"/>
+          <w:szCs w:val="20"/>
+        </w:rPr>
+      </w:pPr>
+    </w:p>
+    <w:p>
+      <w:pPr>
+        <w:pStyle w:val="ListParagraph"/>
         <w:numPr>
           <w:ilvl w:val="0"/>
           <w:numId w:val="3"/>
@@ -2353,7 +2371,7 @@
     </w:p>
     <w:p>
       <w:pPr>
-        <w:pStyle w:val="Odstavecseseznamem"/>
+        <w:pStyle w:val="ListParagraph"/>
         <w:autoSpaceDE w:val="0"/>
         <w:autoSpaceDN w:val="0"/>
         <w:adjustRightInd w:val="0"/>
@@ -2378,7 +2396,7 @@
     </w:p>
     <w:p>
       <w:pPr>
-        <w:pStyle w:val="Odstavecseseznamem"/>
+        <w:pStyle w:val="ListParagraph"/>
         <w:spacing w:after="0"/>
         <w:jc w:val="both"/>
         <w:rPr>
@@ -2415,7 +2433,7 @@
     </w:p>
     <w:p>
       <w:pPr>
-        <w:pStyle w:val="Odstavecseseznamem"/>
+        <w:pStyle w:val="ListParagraph"/>
         <w:numPr>
           <w:ilvl w:val="0"/>
           <w:numId w:val="3"/>
@@ -2444,7 +2462,7 @@
     </w:p>
     <w:p>
       <w:pPr>
-        <w:pStyle w:val="Odstavecseseznamem"/>
+        <w:pStyle w:val="ListParagraph"/>
         <w:autoSpaceDE w:val="0"/>
         <w:autoSpaceDN w:val="0"/>
         <w:adjustRightInd w:val="0"/>
@@ -2469,7 +2487,7 @@
     </w:p>
     <w:p>
       <w:pPr>
-        <w:pStyle w:val="Odstavecseseznamem"/>
+        <w:pStyle w:val="ListParagraph"/>
         <w:spacing w:after="0"/>
         <w:jc w:val="both"/>
         <w:rPr>
@@ -2498,23 +2516,23 @@
     </w:p>
     <w:p>
       <w:pPr>
-        <w:pStyle w:val="Odstavecseseznamem"/>
-        <w:autoSpaceDE w:val="0"/>
-        <w:autoSpaceDN w:val="0"/>
-        <w:adjustRightInd w:val="0"/>
-        <w:spacing w:after="0" w:line="240" w:lineRule="auto"/>
-        <w:jc w:val="both"/>
-        <w:rPr>
-          <w:rFonts w:ascii="Consolas" w:hAnsi="Consolas" w:cs="Consolas"/>
-          <w:i/>
-          <w:sz w:val="20"/>
-          <w:szCs w:val="20"/>
-        </w:rPr>
-      </w:pPr>
-    </w:p>
-    <w:p>
-      <w:pPr>
-        <w:pStyle w:val="Odstavecseseznamem"/>
+        <w:pStyle w:val="ListParagraph"/>
+        <w:autoSpaceDE w:val="0"/>
+        <w:autoSpaceDN w:val="0"/>
+        <w:adjustRightInd w:val="0"/>
+        <w:spacing w:after="0" w:line="240" w:lineRule="auto"/>
+        <w:jc w:val="both"/>
+        <w:rPr>
+          <w:rFonts w:ascii="Consolas" w:hAnsi="Consolas" w:cs="Consolas"/>
+          <w:i/>
+          <w:sz w:val="20"/>
+          <w:szCs w:val="20"/>
+        </w:rPr>
+      </w:pPr>
+    </w:p>
+    <w:p>
+      <w:pPr>
+        <w:pStyle w:val="ListParagraph"/>
         <w:numPr>
           <w:ilvl w:val="0"/>
           <w:numId w:val="3"/>
@@ -2625,7 +2643,7 @@
     </w:p>
     <w:p>
       <w:pPr>
-        <w:pStyle w:val="Odstavecseseznamem"/>
+        <w:pStyle w:val="ListParagraph"/>
         <w:numPr>
           <w:ilvl w:val="0"/>
           <w:numId w:val="3"/>
@@ -2665,7 +2683,7 @@
     </w:p>
     <w:p>
       <w:pPr>
-        <w:pStyle w:val="Odstavecseseznamem"/>
+        <w:pStyle w:val="ListParagraph"/>
         <w:autoSpaceDE w:val="0"/>
         <w:autoSpaceDN w:val="0"/>
         <w:adjustRightInd w:val="0"/>
@@ -2704,7 +2722,7 @@
     </w:p>
     <w:p>
       <w:pPr>
-        <w:pStyle w:val="Odstavecseseznamem"/>
+        <w:pStyle w:val="ListParagraph"/>
         <w:spacing w:after="0"/>
         <w:jc w:val="both"/>
         <w:rPr>
@@ -2720,7 +2738,7 @@
     </w:p>
     <w:p>
       <w:pPr>
-        <w:pStyle w:val="Odstavecseseznamem"/>
+        <w:pStyle w:val="ListParagraph"/>
         <w:spacing w:after="0"/>
         <w:jc w:val="both"/>
         <w:rPr>
@@ -2730,7 +2748,7 @@
     </w:p>
     <w:p>
       <w:pPr>
-        <w:pStyle w:val="Odstavecseseznamem"/>
+        <w:pStyle w:val="ListParagraph"/>
         <w:numPr>
           <w:ilvl w:val="0"/>
           <w:numId w:val="3"/>
@@ -2770,7 +2788,7 @@
     </w:p>
     <w:p>
       <w:pPr>
-        <w:pStyle w:val="Odstavecseseznamem"/>
+        <w:pStyle w:val="ListParagraph"/>
         <w:autoSpaceDE w:val="0"/>
         <w:autoSpaceDN w:val="0"/>
         <w:adjustRightInd w:val="0"/>
@@ -2818,7 +2836,7 @@
     </w:p>
     <w:p>
       <w:pPr>
-        <w:pStyle w:val="Odstavecseseznamem"/>
+        <w:pStyle w:val="ListParagraph"/>
         <w:spacing w:after="0"/>
         <w:jc w:val="both"/>
         <w:rPr>
@@ -2870,7 +2888,7 @@
     </w:p>
     <w:p>
       <w:pPr>
-        <w:pStyle w:val="Odstavecseseznamem"/>
+        <w:pStyle w:val="ListParagraph"/>
         <w:spacing w:after="0"/>
         <w:jc w:val="both"/>
         <w:rPr>
@@ -2880,7 +2898,7 @@
     </w:p>
     <w:p>
       <w:pPr>
-        <w:pStyle w:val="Odstavecseseznamem"/>
+        <w:pStyle w:val="ListParagraph"/>
         <w:numPr>
           <w:ilvl w:val="0"/>
           <w:numId w:val="3"/>
@@ -2909,7 +2927,7 @@
     </w:p>
     <w:p>
       <w:pPr>
-        <w:pStyle w:val="Odstavecseseznamem"/>
+        <w:pStyle w:val="ListParagraph"/>
         <w:autoSpaceDE w:val="0"/>
         <w:autoSpaceDN w:val="0"/>
         <w:adjustRightInd w:val="0"/>
@@ -2934,7 +2952,7 @@
     </w:p>
     <w:p>
       <w:pPr>
-        <w:pStyle w:val="Odstavecseseznamem"/>
+        <w:pStyle w:val="ListParagraph"/>
         <w:spacing w:after="0"/>
         <w:jc w:val="both"/>
         <w:rPr>
@@ -2944,7 +2962,7 @@
     </w:p>
     <w:p>
       <w:pPr>
-        <w:pStyle w:val="Odstavecseseznamem"/>
+        <w:pStyle w:val="ListParagraph"/>
         <w:spacing w:after="0"/>
         <w:jc w:val="both"/>
         <w:rPr>
@@ -2990,7 +3008,7 @@
     </w:p>
     <w:p>
       <w:pPr>
-        <w:pStyle w:val="Odstavecseseznamem"/>
+        <w:pStyle w:val="ListParagraph"/>
         <w:numPr>
           <w:ilvl w:val="0"/>
           <w:numId w:val="3"/>
@@ -3049,23 +3067,23 @@
     </w:p>
     <w:p>
       <w:pPr>
-        <w:pStyle w:val="Odstavecseseznamem"/>
-        <w:autoSpaceDE w:val="0"/>
-        <w:autoSpaceDN w:val="0"/>
-        <w:adjustRightInd w:val="0"/>
-        <w:spacing w:after="0" w:line="240" w:lineRule="auto"/>
-        <w:jc w:val="both"/>
-        <w:rPr>
-          <w:rFonts w:ascii="Consolas" w:hAnsi="Consolas" w:cs="Consolas"/>
-          <w:i/>
-          <w:sz w:val="20"/>
-          <w:szCs w:val="20"/>
-        </w:rPr>
-      </w:pPr>
-    </w:p>
-    <w:p>
-      <w:pPr>
-        <w:pStyle w:val="Odstavecseseznamem"/>
+        <w:pStyle w:val="ListParagraph"/>
+        <w:autoSpaceDE w:val="0"/>
+        <w:autoSpaceDN w:val="0"/>
+        <w:adjustRightInd w:val="0"/>
+        <w:spacing w:after="0" w:line="240" w:lineRule="auto"/>
+        <w:jc w:val="both"/>
+        <w:rPr>
+          <w:rFonts w:ascii="Consolas" w:hAnsi="Consolas" w:cs="Consolas"/>
+          <w:i/>
+          <w:sz w:val="20"/>
+          <w:szCs w:val="20"/>
+        </w:rPr>
+      </w:pPr>
+    </w:p>
+    <w:p>
+      <w:pPr>
+        <w:pStyle w:val="ListParagraph"/>
         <w:autoSpaceDE w:val="0"/>
         <w:autoSpaceDN w:val="0"/>
         <w:adjustRightInd w:val="0"/>
@@ -3084,22 +3102,22 @@
     </w:p>
     <w:p>
       <w:pPr>
-        <w:pStyle w:val="Odstavecseseznamem"/>
-        <w:autoSpaceDE w:val="0"/>
-        <w:autoSpaceDN w:val="0"/>
-        <w:adjustRightInd w:val="0"/>
-        <w:spacing w:after="0" w:line="240" w:lineRule="auto"/>
-        <w:jc w:val="both"/>
-        <w:rPr>
-          <w:rFonts w:ascii="Consolas" w:hAnsi="Consolas" w:cs="Consolas"/>
-          <w:sz w:val="20"/>
-          <w:szCs w:val="20"/>
-        </w:rPr>
-      </w:pPr>
-    </w:p>
-    <w:p>
-      <w:pPr>
-        <w:pStyle w:val="Odstavecseseznamem"/>
+        <w:pStyle w:val="ListParagraph"/>
+        <w:autoSpaceDE w:val="0"/>
+        <w:autoSpaceDN w:val="0"/>
+        <w:adjustRightInd w:val="0"/>
+        <w:spacing w:after="0" w:line="240" w:lineRule="auto"/>
+        <w:jc w:val="both"/>
+        <w:rPr>
+          <w:rFonts w:ascii="Consolas" w:hAnsi="Consolas" w:cs="Consolas"/>
+          <w:sz w:val="20"/>
+          <w:szCs w:val="20"/>
+        </w:rPr>
+      </w:pPr>
+    </w:p>
+    <w:p>
+      <w:pPr>
+        <w:pStyle w:val="ListParagraph"/>
         <w:numPr>
           <w:ilvl w:val="0"/>
           <w:numId w:val="3"/>
@@ -3128,7 +3146,7 @@
     </w:p>
     <w:p>
       <w:pPr>
-        <w:pStyle w:val="Odstavecseseznamem"/>
+        <w:pStyle w:val="ListParagraph"/>
         <w:autoSpaceDE w:val="0"/>
         <w:autoSpaceDN w:val="0"/>
         <w:adjustRightInd w:val="0"/>
@@ -3167,7 +3185,7 @@
     </w:p>
     <w:p>
       <w:pPr>
-        <w:pStyle w:val="Odstavecseseznamem"/>
+        <w:pStyle w:val="ListParagraph"/>
         <w:spacing w:after="0"/>
         <w:jc w:val="both"/>
         <w:rPr>
@@ -3196,7 +3214,7 @@
     </w:p>
     <w:p>
       <w:pPr>
-        <w:pStyle w:val="Odstavecseseznamem"/>
+        <w:pStyle w:val="ListParagraph"/>
         <w:numPr>
           <w:ilvl w:val="0"/>
           <w:numId w:val="3"/>
@@ -3243,7 +3261,7 @@
     </w:p>
     <w:p>
       <w:pPr>
-        <w:pStyle w:val="Odstavecseseznamem"/>
+        <w:pStyle w:val="ListParagraph"/>
         <w:autoSpaceDE w:val="0"/>
         <w:autoSpaceDN w:val="0"/>
         <w:adjustRightInd w:val="0"/>
@@ -3287,7 +3305,7 @@
     </w:p>
     <w:p>
       <w:pPr>
-        <w:pStyle w:val="Odstavecseseznamem"/>
+        <w:pStyle w:val="ListParagraph"/>
         <w:spacing w:after="0"/>
         <w:jc w:val="both"/>
         <w:rPr>
@@ -3303,7 +3321,7 @@
     </w:p>
     <w:p>
       <w:pPr>
-        <w:pStyle w:val="Odstavecseseznamem"/>
+        <w:pStyle w:val="ListParagraph"/>
         <w:spacing w:after="0"/>
         <w:jc w:val="both"/>
         <w:rPr>
@@ -3343,7 +3361,7 @@
     </w:p>
     <w:p>
       <w:pPr>
-        <w:pStyle w:val="Odstavecseseznamem"/>
+        <w:pStyle w:val="ListParagraph"/>
         <w:spacing w:after="0"/>
         <w:jc w:val="both"/>
         <w:rPr>
@@ -3353,7 +3371,7 @@
     </w:p>
     <w:p>
       <w:pPr>
-        <w:pStyle w:val="Odstavecseseznamem"/>
+        <w:pStyle w:val="ListParagraph"/>
         <w:spacing w:after="0"/>
         <w:jc w:val="both"/>
         <w:rPr>
@@ -3381,7 +3399,7 @@
     </w:p>
     <w:p>
       <w:pPr>
-        <w:pStyle w:val="Odstavecseseznamem"/>
+        <w:pStyle w:val="ListParagraph"/>
         <w:spacing w:after="0"/>
         <w:jc w:val="both"/>
         <w:rPr>
@@ -3439,7 +3457,7 @@
     </w:p>
     <w:p>
       <w:pPr>
-        <w:pStyle w:val="Odstavecseseznamem"/>
+        <w:pStyle w:val="ListParagraph"/>
         <w:numPr>
           <w:ilvl w:val="0"/>
           <w:numId w:val="3"/>
@@ -3537,17 +3555,17 @@
     </w:p>
     <w:p>
       <w:pPr>
-        <w:pStyle w:val="Odstavecseseznamem"/>
-        <w:jc w:val="both"/>
-        <w:rPr>
-          <w:rFonts w:ascii="Consolas" w:hAnsi="Consolas" w:cs="Consolas"/>
-          <w:i/>
-        </w:rPr>
-      </w:pPr>
-    </w:p>
-    <w:p>
-      <w:pPr>
-        <w:pStyle w:val="Odstavecseseznamem"/>
+        <w:pStyle w:val="ListParagraph"/>
+        <w:jc w:val="both"/>
+        <w:rPr>
+          <w:rFonts w:ascii="Consolas" w:hAnsi="Consolas" w:cs="Consolas"/>
+          <w:i/>
+        </w:rPr>
+      </w:pPr>
+    </w:p>
+    <w:p>
+      <w:pPr>
+        <w:pStyle w:val="ListParagraph"/>
         <w:jc w:val="both"/>
         <w:rPr>
           <w:rFonts w:ascii="Calibri" w:hAnsi="Calibri" w:cs="Calibri"/>
@@ -3564,7 +3582,7 @@
     </w:p>
     <w:p>
       <w:pPr>
-        <w:pStyle w:val="Odstavecseseznamem"/>
+        <w:pStyle w:val="ListParagraph"/>
         <w:jc w:val="both"/>
         <w:rPr>
           <w:rFonts w:ascii="Calibri" w:hAnsi="Calibri" w:cs="Calibri"/>
@@ -3847,17 +3865,17 @@
     </w:p>
     <w:p>
       <w:pPr>
-        <w:pStyle w:val="Odstavecseseznamem"/>
-        <w:jc w:val="both"/>
-        <w:rPr>
-          <w:rFonts w:ascii="Calibri" w:hAnsi="Calibri" w:cs="Calibri"/>
-          <w:color w:val="000000"/>
-        </w:rPr>
-      </w:pPr>
-    </w:p>
-    <w:p>
-      <w:pPr>
-        <w:pStyle w:val="Odstavecseseznamem"/>
+        <w:pStyle w:val="ListParagraph"/>
+        <w:jc w:val="both"/>
+        <w:rPr>
+          <w:rFonts w:ascii="Calibri" w:hAnsi="Calibri" w:cs="Calibri"/>
+          <w:color w:val="000000"/>
+        </w:rPr>
+      </w:pPr>
+    </w:p>
+    <w:p>
+      <w:pPr>
+        <w:pStyle w:val="ListParagraph"/>
         <w:numPr>
           <w:ilvl w:val="0"/>
           <w:numId w:val="3"/>
@@ -3921,17 +3939,17 @@
     </w:p>
     <w:p>
       <w:pPr>
-        <w:pStyle w:val="Odstavecseseznamem"/>
-        <w:jc w:val="both"/>
-        <w:rPr>
-          <w:rFonts w:ascii="Calibri" w:hAnsi="Calibri" w:cs="Calibri"/>
-          <w:color w:val="000000"/>
-        </w:rPr>
-      </w:pPr>
-    </w:p>
-    <w:p>
-      <w:pPr>
-        <w:pStyle w:val="Odstavecseseznamem"/>
+        <w:pStyle w:val="ListParagraph"/>
+        <w:jc w:val="both"/>
+        <w:rPr>
+          <w:rFonts w:ascii="Calibri" w:hAnsi="Calibri" w:cs="Calibri"/>
+          <w:color w:val="000000"/>
+        </w:rPr>
+      </w:pPr>
+    </w:p>
+    <w:p>
+      <w:pPr>
+        <w:pStyle w:val="ListParagraph"/>
         <w:jc w:val="both"/>
         <w:rPr>
           <w:rFonts w:ascii="Calibri" w:hAnsi="Calibri" w:cs="Calibri"/>
@@ -3948,17 +3966,17 @@
     </w:p>
     <w:p>
       <w:pPr>
-        <w:pStyle w:val="Odstavecseseznamem"/>
-        <w:jc w:val="both"/>
-        <w:rPr>
-          <w:rFonts w:ascii="Calibri" w:hAnsi="Calibri" w:cs="Calibri"/>
-          <w:color w:val="000000"/>
-        </w:rPr>
-      </w:pPr>
-    </w:p>
-    <w:p>
-      <w:pPr>
-        <w:pStyle w:val="Odstavecseseznamem"/>
+        <w:pStyle w:val="ListParagraph"/>
+        <w:jc w:val="both"/>
+        <w:rPr>
+          <w:rFonts w:ascii="Calibri" w:hAnsi="Calibri" w:cs="Calibri"/>
+          <w:color w:val="000000"/>
+        </w:rPr>
+      </w:pPr>
+    </w:p>
+    <w:p>
+      <w:pPr>
+        <w:pStyle w:val="ListParagraph"/>
         <w:numPr>
           <w:ilvl w:val="0"/>
           <w:numId w:val="3"/>
@@ -3996,17 +4014,17 @@
     </w:p>
     <w:p>
       <w:pPr>
-        <w:pStyle w:val="Odstavecseseznamem"/>
-        <w:jc w:val="both"/>
-        <w:rPr>
-          <w:rFonts w:ascii="Calibri" w:hAnsi="Calibri" w:cs="Calibri"/>
-          <w:color w:val="000000"/>
-        </w:rPr>
-      </w:pPr>
-    </w:p>
-    <w:p>
-      <w:pPr>
-        <w:pStyle w:val="Odstavecseseznamem"/>
+        <w:pStyle w:val="ListParagraph"/>
+        <w:jc w:val="both"/>
+        <w:rPr>
+          <w:rFonts w:ascii="Calibri" w:hAnsi="Calibri" w:cs="Calibri"/>
+          <w:color w:val="000000"/>
+        </w:rPr>
+      </w:pPr>
+    </w:p>
+    <w:p>
+      <w:pPr>
+        <w:pStyle w:val="ListParagraph"/>
         <w:jc w:val="both"/>
         <w:rPr>
           <w:rFonts w:ascii="Calibri" w:hAnsi="Calibri" w:cs="Calibri"/>
@@ -4023,17 +4041,17 @@
     </w:p>
     <w:p>
       <w:pPr>
-        <w:pStyle w:val="Odstavecseseznamem"/>
-        <w:jc w:val="both"/>
-        <w:rPr>
-          <w:rFonts w:ascii="Calibri" w:hAnsi="Calibri" w:cs="Calibri"/>
-          <w:color w:val="000000"/>
-        </w:rPr>
-      </w:pPr>
-    </w:p>
-    <w:p>
-      <w:pPr>
-        <w:pStyle w:val="Odstavecseseznamem"/>
+        <w:pStyle w:val="ListParagraph"/>
+        <w:jc w:val="both"/>
+        <w:rPr>
+          <w:rFonts w:ascii="Calibri" w:hAnsi="Calibri" w:cs="Calibri"/>
+          <w:color w:val="000000"/>
+        </w:rPr>
+      </w:pPr>
+    </w:p>
+    <w:p>
+      <w:pPr>
+        <w:pStyle w:val="ListParagraph"/>
         <w:numPr>
           <w:ilvl w:val="0"/>
           <w:numId w:val="3"/>
@@ -4118,16 +4136,16 @@
     </w:p>
     <w:p>
       <w:pPr>
-        <w:pStyle w:val="Odstavecseseznamem"/>
-        <w:jc w:val="both"/>
-        <w:rPr>
-          <w:rFonts w:ascii="Consolas" w:hAnsi="Consolas" w:cs="Consolas"/>
-        </w:rPr>
-      </w:pPr>
-    </w:p>
-    <w:p>
-      <w:pPr>
-        <w:pStyle w:val="Odstavecseseznamem"/>
+        <w:pStyle w:val="ListParagraph"/>
+        <w:jc w:val="both"/>
+        <w:rPr>
+          <w:rFonts w:ascii="Consolas" w:hAnsi="Consolas" w:cs="Consolas"/>
+        </w:rPr>
+      </w:pPr>
+    </w:p>
+    <w:p>
+      <w:pPr>
+        <w:pStyle w:val="ListParagraph"/>
         <w:jc w:val="both"/>
         <w:rPr>
           <w:rFonts w:ascii="Calibri" w:hAnsi="Calibri" w:cs="Calibri"/>
@@ -4151,7 +4169,7 @@
     </w:p>
     <w:p>
       <w:pPr>
-        <w:pStyle w:val="Odstavecseseznamem"/>
+        <w:pStyle w:val="ListParagraph"/>
         <w:jc w:val="both"/>
         <w:rPr>
           <w:rFonts w:ascii="Calibri" w:hAnsi="Calibri" w:cs="Calibri"/>
@@ -4189,7 +4207,7 @@
     </w:p>
     <w:p>
       <w:pPr>
-        <w:pStyle w:val="Odstavecseseznamem"/>
+        <w:pStyle w:val="ListParagraph"/>
         <w:jc w:val="both"/>
         <w:rPr>
           <w:rFonts w:ascii="Consolas" w:hAnsi="Consolas" w:cs="Consolas"/>
@@ -4215,6 +4233,7 @@
           <w:sz w:val="19"/>
           <w:szCs w:val="19"/>
           <w:shd w:val="clear" w:color="auto" w:fill="FFFFFF"/>
+          <w:lang w:val="nb-NO" w:eastAsia="nb-NO"/>
         </w:rPr>
         <w:drawing>
           <wp:inline distT="0" distB="0" distL="0" distR="0">
@@ -4291,7 +4310,7 @@
     </w:p>
     <w:p>
       <w:pPr>
-        <w:pStyle w:val="Odstavecseseznamem"/>
+        <w:pStyle w:val="ListParagraph"/>
         <w:numPr>
           <w:ilvl w:val="0"/>
           <w:numId w:val="3"/>
@@ -4381,7 +4400,7 @@
     </w:p>
     <w:p>
       <w:pPr>
-        <w:pStyle w:val="Odstavecseseznamem"/>
+        <w:pStyle w:val="ListParagraph"/>
         <w:jc w:val="both"/>
         <w:rPr>
           <w:rFonts w:ascii="Calibri" w:hAnsi="Calibri" w:cs="Calibri"/>
@@ -4405,7 +4424,7 @@
     </w:p>
     <w:p>
       <w:pPr>
-        <w:pStyle w:val="Odstavecseseznamem"/>
+        <w:pStyle w:val="ListParagraph"/>
         <w:jc w:val="both"/>
         <w:rPr>
           <w:rFonts w:ascii="Consolas" w:hAnsi="Consolas" w:cs="Consolas"/>
@@ -4463,7 +4482,7 @@
     </w:p>
     <w:p>
       <w:pPr>
-        <w:pStyle w:val="Odstavecseseznamem"/>
+        <w:pStyle w:val="ListParagraph"/>
         <w:jc w:val="both"/>
         <w:rPr>
           <w:rFonts w:ascii="Consolas" w:hAnsi="Consolas" w:cs="Consolas"/>
@@ -4492,7 +4511,7 @@
     </w:p>
     <w:p>
       <w:pPr>
-        <w:pStyle w:val="Odstavecseseznamem"/>
+        <w:pStyle w:val="ListParagraph"/>
         <w:numPr>
           <w:ilvl w:val="0"/>
           <w:numId w:val="3"/>
@@ -4521,21 +4540,21 @@
     </w:p>
     <w:p>
       <w:pPr>
-        <w:pStyle w:val="Odstavecseseznamem"/>
-        <w:autoSpaceDE w:val="0"/>
-        <w:autoSpaceDN w:val="0"/>
-        <w:adjustRightInd w:val="0"/>
-        <w:spacing w:after="0" w:line="240" w:lineRule="auto"/>
-        <w:jc w:val="both"/>
-        <w:rPr>
-          <w:rFonts w:ascii="Calibri" w:hAnsi="Calibri" w:cs="Calibri"/>
-          <w:color w:val="000000"/>
-        </w:rPr>
-      </w:pPr>
-    </w:p>
-    <w:p>
-      <w:pPr>
-        <w:pStyle w:val="Odstavecseseznamem"/>
+        <w:pStyle w:val="ListParagraph"/>
+        <w:autoSpaceDE w:val="0"/>
+        <w:autoSpaceDN w:val="0"/>
+        <w:adjustRightInd w:val="0"/>
+        <w:spacing w:after="0" w:line="240" w:lineRule="auto"/>
+        <w:jc w:val="both"/>
+        <w:rPr>
+          <w:rFonts w:ascii="Calibri" w:hAnsi="Calibri" w:cs="Calibri"/>
+          <w:color w:val="000000"/>
+        </w:rPr>
+      </w:pPr>
+    </w:p>
+    <w:p>
+      <w:pPr>
+        <w:pStyle w:val="ListParagraph"/>
         <w:autoSpaceDE w:val="0"/>
         <w:autoSpaceDN w:val="0"/>
         <w:adjustRightInd w:val="0"/>
@@ -4558,23 +4577,23 @@
     </w:p>
     <w:p>
       <w:pPr>
-        <w:pStyle w:val="Odstavecseseznamem"/>
-        <w:autoSpaceDE w:val="0"/>
-        <w:autoSpaceDN w:val="0"/>
-        <w:adjustRightInd w:val="0"/>
-        <w:spacing w:after="0" w:line="240" w:lineRule="auto"/>
-        <w:jc w:val="both"/>
-        <w:rPr>
-          <w:rFonts w:ascii="Consolas" w:hAnsi="Consolas" w:cs="Consolas"/>
-          <w:i/>
-          <w:sz w:val="20"/>
-          <w:szCs w:val="20"/>
-        </w:rPr>
-      </w:pPr>
-    </w:p>
-    <w:p>
-      <w:pPr>
-        <w:pStyle w:val="Odstavecseseznamem"/>
+        <w:pStyle w:val="ListParagraph"/>
+        <w:autoSpaceDE w:val="0"/>
+        <w:autoSpaceDN w:val="0"/>
+        <w:adjustRightInd w:val="0"/>
+        <w:spacing w:after="0" w:line="240" w:lineRule="auto"/>
+        <w:jc w:val="both"/>
+        <w:rPr>
+          <w:rFonts w:ascii="Consolas" w:hAnsi="Consolas" w:cs="Consolas"/>
+          <w:i/>
+          <w:sz w:val="20"/>
+          <w:szCs w:val="20"/>
+        </w:rPr>
+      </w:pPr>
+    </w:p>
+    <w:p>
+      <w:pPr>
+        <w:pStyle w:val="ListParagraph"/>
         <w:numPr>
           <w:ilvl w:val="0"/>
           <w:numId w:val="3"/>
@@ -4634,21 +4653,21 @@
     </w:p>
     <w:p>
       <w:pPr>
-        <w:pStyle w:val="Odstavecseseznamem"/>
-        <w:autoSpaceDE w:val="0"/>
-        <w:autoSpaceDN w:val="0"/>
-        <w:adjustRightInd w:val="0"/>
-        <w:spacing w:after="0" w:line="240" w:lineRule="auto"/>
-        <w:jc w:val="both"/>
-        <w:rPr>
-          <w:rFonts w:ascii="Calibri" w:hAnsi="Calibri" w:cs="Calibri"/>
-          <w:color w:val="000000"/>
-        </w:rPr>
-      </w:pPr>
-    </w:p>
-    <w:p>
-      <w:pPr>
-        <w:pStyle w:val="Odstavecseseznamem"/>
+        <w:pStyle w:val="ListParagraph"/>
+        <w:autoSpaceDE w:val="0"/>
+        <w:autoSpaceDN w:val="0"/>
+        <w:adjustRightInd w:val="0"/>
+        <w:spacing w:after="0" w:line="240" w:lineRule="auto"/>
+        <w:jc w:val="both"/>
+        <w:rPr>
+          <w:rFonts w:ascii="Calibri" w:hAnsi="Calibri" w:cs="Calibri"/>
+          <w:color w:val="000000"/>
+        </w:rPr>
+      </w:pPr>
+    </w:p>
+    <w:p>
+      <w:pPr>
+        <w:pStyle w:val="ListParagraph"/>
         <w:autoSpaceDE w:val="0"/>
         <w:autoSpaceDN w:val="0"/>
         <w:adjustRightInd w:val="0"/>
@@ -4697,7 +4716,7 @@
     </w:p>
     <w:p>
       <w:pPr>
-        <w:pStyle w:val="Odstavecseseznamem"/>
+        <w:pStyle w:val="ListParagraph"/>
         <w:autoSpaceDE w:val="0"/>
         <w:autoSpaceDN w:val="0"/>
         <w:adjustRightInd w:val="0"/>
@@ -4718,21 +4737,21 @@
     </w:p>
     <w:p>
       <w:pPr>
-        <w:pStyle w:val="Odstavecseseznamem"/>
-        <w:autoSpaceDE w:val="0"/>
-        <w:autoSpaceDN w:val="0"/>
-        <w:adjustRightInd w:val="0"/>
-        <w:spacing w:after="0" w:line="240" w:lineRule="auto"/>
-        <w:jc w:val="both"/>
-        <w:rPr>
-          <w:rFonts w:ascii="Calibri" w:hAnsi="Calibri" w:cs="Calibri"/>
-          <w:color w:val="000000"/>
-        </w:rPr>
-      </w:pPr>
-    </w:p>
-    <w:p>
-      <w:pPr>
-        <w:pStyle w:val="Odstavecseseznamem"/>
+        <w:pStyle w:val="ListParagraph"/>
+        <w:autoSpaceDE w:val="0"/>
+        <w:autoSpaceDN w:val="0"/>
+        <w:adjustRightInd w:val="0"/>
+        <w:spacing w:after="0" w:line="240" w:lineRule="auto"/>
+        <w:jc w:val="both"/>
+        <w:rPr>
+          <w:rFonts w:ascii="Calibri" w:hAnsi="Calibri" w:cs="Calibri"/>
+          <w:color w:val="000000"/>
+        </w:rPr>
+      </w:pPr>
+    </w:p>
+    <w:p>
+      <w:pPr>
+        <w:pStyle w:val="ListParagraph"/>
         <w:autoSpaceDE w:val="0"/>
         <w:autoSpaceDN w:val="0"/>
         <w:adjustRightInd w:val="0"/>
@@ -4785,7 +4804,7 @@
     </w:p>
     <w:p>
       <w:pPr>
-        <w:pStyle w:val="Odstavecseseznamem"/>
+        <w:pStyle w:val="ListParagraph"/>
         <w:numPr>
           <w:ilvl w:val="0"/>
           <w:numId w:val="3"/>
@@ -4834,21 +4853,21 @@
     </w:p>
     <w:p>
       <w:pPr>
-        <w:pStyle w:val="Odstavecseseznamem"/>
-        <w:autoSpaceDE w:val="0"/>
-        <w:autoSpaceDN w:val="0"/>
-        <w:adjustRightInd w:val="0"/>
-        <w:spacing w:after="0" w:line="240" w:lineRule="auto"/>
-        <w:jc w:val="both"/>
-        <w:rPr>
-          <w:rFonts w:ascii="Calibri" w:hAnsi="Calibri" w:cs="Calibri"/>
-          <w:color w:val="000000"/>
-        </w:rPr>
-      </w:pPr>
-    </w:p>
-    <w:p>
-      <w:pPr>
-        <w:pStyle w:val="Odstavecseseznamem"/>
+        <w:pStyle w:val="ListParagraph"/>
+        <w:autoSpaceDE w:val="0"/>
+        <w:autoSpaceDN w:val="0"/>
+        <w:adjustRightInd w:val="0"/>
+        <w:spacing w:after="0" w:line="240" w:lineRule="auto"/>
+        <w:jc w:val="both"/>
+        <w:rPr>
+          <w:rFonts w:ascii="Calibri" w:hAnsi="Calibri" w:cs="Calibri"/>
+          <w:color w:val="000000"/>
+        </w:rPr>
+      </w:pPr>
+    </w:p>
+    <w:p>
+      <w:pPr>
+        <w:pStyle w:val="ListParagraph"/>
         <w:autoSpaceDE w:val="0"/>
         <w:autoSpaceDN w:val="0"/>
         <w:adjustRightInd w:val="0"/>
@@ -4901,7 +4920,7 @@
     </w:p>
     <w:p>
       <w:pPr>
-        <w:pStyle w:val="Odstavecseseznamem"/>
+        <w:pStyle w:val="ListParagraph"/>
         <w:numPr>
           <w:ilvl w:val="0"/>
           <w:numId w:val="3"/>
@@ -4961,21 +4980,21 @@
     </w:p>
     <w:p>
       <w:pPr>
-        <w:pStyle w:val="Odstavecseseznamem"/>
-        <w:autoSpaceDE w:val="0"/>
-        <w:autoSpaceDN w:val="0"/>
-        <w:adjustRightInd w:val="0"/>
-        <w:spacing w:after="0" w:line="240" w:lineRule="auto"/>
-        <w:jc w:val="both"/>
-        <w:rPr>
-          <w:rFonts w:ascii="Calibri" w:hAnsi="Calibri" w:cs="Calibri"/>
-          <w:color w:val="000000"/>
-        </w:rPr>
-      </w:pPr>
-    </w:p>
-    <w:p>
-      <w:pPr>
-        <w:pStyle w:val="Odstavecseseznamem"/>
+        <w:pStyle w:val="ListParagraph"/>
+        <w:autoSpaceDE w:val="0"/>
+        <w:autoSpaceDN w:val="0"/>
+        <w:adjustRightInd w:val="0"/>
+        <w:spacing w:after="0" w:line="240" w:lineRule="auto"/>
+        <w:jc w:val="both"/>
+        <w:rPr>
+          <w:rFonts w:ascii="Calibri" w:hAnsi="Calibri" w:cs="Calibri"/>
+          <w:color w:val="000000"/>
+        </w:rPr>
+      </w:pPr>
+    </w:p>
+    <w:p>
+      <w:pPr>
+        <w:pStyle w:val="ListParagraph"/>
         <w:autoSpaceDE w:val="0"/>
         <w:autoSpaceDN w:val="0"/>
         <w:adjustRightInd w:val="0"/>
@@ -4998,18 +5017,18 @@
     </w:p>
     <w:p>
       <w:pPr>
-        <w:pStyle w:val="Odstavecseseznamem"/>
-        <w:jc w:val="both"/>
-        <w:rPr>
-          <w:rFonts w:ascii="Consolas" w:hAnsi="Consolas" w:cs="Consolas"/>
-          <w:sz w:val="20"/>
-          <w:szCs w:val="20"/>
-        </w:rPr>
-      </w:pPr>
-    </w:p>
-    <w:p>
-      <w:pPr>
-        <w:pStyle w:val="Odstavecseseznamem"/>
+        <w:pStyle w:val="ListParagraph"/>
+        <w:jc w:val="both"/>
+        <w:rPr>
+          <w:rFonts w:ascii="Consolas" w:hAnsi="Consolas" w:cs="Consolas"/>
+          <w:sz w:val="20"/>
+          <w:szCs w:val="20"/>
+        </w:rPr>
+      </w:pPr>
+    </w:p>
+    <w:p>
+      <w:pPr>
+        <w:pStyle w:val="ListParagraph"/>
         <w:jc w:val="both"/>
         <w:rPr>
           <w:rFonts w:ascii="Consolas" w:hAnsi="Consolas" w:cs="Consolas"/>
@@ -5050,7 +5069,7 @@
     </w:p>
     <w:p>
       <w:pPr>
-        <w:pStyle w:val="Odstavecseseznamem"/>
+        <w:pStyle w:val="ListParagraph"/>
         <w:numPr>
           <w:ilvl w:val="0"/>
           <w:numId w:val="3"/>
@@ -5117,23 +5136,23 @@
     </w:p>
     <w:p>
       <w:pPr>
-        <w:pStyle w:val="Odstavecseseznamem"/>
-        <w:autoSpaceDE w:val="0"/>
-        <w:autoSpaceDN w:val="0"/>
-        <w:adjustRightInd w:val="0"/>
-        <w:spacing w:after="0" w:line="240" w:lineRule="auto"/>
-        <w:jc w:val="both"/>
-        <w:rPr>
-          <w:rFonts w:ascii="Consolas" w:hAnsi="Consolas" w:cs="Consolas"/>
-          <w:i/>
-          <w:sz w:val="20"/>
-          <w:szCs w:val="20"/>
-        </w:rPr>
-      </w:pPr>
-    </w:p>
-    <w:p>
-      <w:pPr>
-        <w:pStyle w:val="Odstavecseseznamem"/>
+        <w:pStyle w:val="ListParagraph"/>
+        <w:autoSpaceDE w:val="0"/>
+        <w:autoSpaceDN w:val="0"/>
+        <w:adjustRightInd w:val="0"/>
+        <w:spacing w:after="0" w:line="240" w:lineRule="auto"/>
+        <w:jc w:val="both"/>
+        <w:rPr>
+          <w:rFonts w:ascii="Consolas" w:hAnsi="Consolas" w:cs="Consolas"/>
+          <w:i/>
+          <w:sz w:val="20"/>
+          <w:szCs w:val="20"/>
+        </w:rPr>
+      </w:pPr>
+    </w:p>
+    <w:p>
+      <w:pPr>
+        <w:pStyle w:val="ListParagraph"/>
         <w:numPr>
           <w:ilvl w:val="0"/>
           <w:numId w:val="3"/>
@@ -5275,7 +5294,7 @@
     </w:p>
     <w:p>
       <w:pPr>
-        <w:pStyle w:val="Odstavecseseznamem"/>
+        <w:pStyle w:val="ListParagraph"/>
         <w:numPr>
           <w:ilvl w:val="0"/>
           <w:numId w:val="3"/>
@@ -5324,16 +5343,16 @@
     </w:p>
     <w:p>
       <w:pPr>
-        <w:pStyle w:val="Odstavecseseznamem"/>
-        <w:jc w:val="both"/>
-        <w:rPr>
-          <w:rFonts w:cs="Consolas"/>
-        </w:rPr>
-      </w:pPr>
-    </w:p>
-    <w:p>
-      <w:pPr>
-        <w:pStyle w:val="Odstavecseseznamem"/>
+        <w:pStyle w:val="ListParagraph"/>
+        <w:jc w:val="both"/>
+        <w:rPr>
+          <w:rFonts w:cs="Consolas"/>
+        </w:rPr>
+      </w:pPr>
+    </w:p>
+    <w:p>
+      <w:pPr>
+        <w:pStyle w:val="ListParagraph"/>
         <w:jc w:val="both"/>
         <w:rPr>
           <w:rFonts w:ascii="Calibri" w:hAnsi="Calibri" w:cs="Calibri"/>
@@ -5350,7 +5369,7 @@
     </w:p>
     <w:p>
       <w:pPr>
-        <w:pStyle w:val="Odstavecseseznamem"/>
+        <w:pStyle w:val="ListParagraph"/>
         <w:jc w:val="both"/>
         <w:rPr>
           <w:rFonts w:ascii="Calibri" w:hAnsi="Calibri" w:cs="Calibri"/>
@@ -5409,17 +5428,17 @@
     </w:p>
     <w:p>
       <w:pPr>
-        <w:pStyle w:val="Odstavecseseznamem"/>
-        <w:jc w:val="both"/>
-        <w:rPr>
-          <w:rFonts w:ascii="Calibri" w:hAnsi="Calibri" w:cs="Calibri"/>
-          <w:color w:val="000000"/>
-        </w:rPr>
-      </w:pPr>
-    </w:p>
-    <w:p>
-      <w:pPr>
-        <w:pStyle w:val="Odstavecseseznamem"/>
+        <w:pStyle w:val="ListParagraph"/>
+        <w:jc w:val="both"/>
+        <w:rPr>
+          <w:rFonts w:ascii="Calibri" w:hAnsi="Calibri" w:cs="Calibri"/>
+          <w:color w:val="000000"/>
+        </w:rPr>
+      </w:pPr>
+    </w:p>
+    <w:p>
+      <w:pPr>
+        <w:pStyle w:val="ListParagraph"/>
         <w:jc w:val="both"/>
         <w:rPr>
           <w:rFonts w:ascii="Calibri" w:hAnsi="Calibri" w:cs="Calibri"/>
@@ -5436,7 +5455,7 @@
     </w:p>
     <w:p>
       <w:pPr>
-        <w:pStyle w:val="Odstavecseseznamem"/>
+        <w:pStyle w:val="ListParagraph"/>
         <w:jc w:val="both"/>
         <w:rPr>
           <w:rFonts w:ascii="Calibri" w:hAnsi="Calibri" w:cs="Calibri"/>
@@ -5575,7 +5594,23 @@
           <w:color w:val="000000"/>
         </w:rPr>
         <w:lastRenderedPageBreak/>
-        <w:t>define a set of parameters which play a role in the similarity definition and these parameters should be incorporated into the gap insertion algorithm.</w:t>
+        <w:t xml:space="preserve">define a set of parameters </w:t>
+      </w:r>
+      <w:r>
+        <w:rPr>
+          <w:rFonts w:ascii="Calibri" w:hAnsi="Calibri" w:cs="Calibri"/>
+          <w:color w:val="000000"/>
+        </w:rPr>
+        <w:t xml:space="preserve">that </w:t>
+      </w:r>
+      <w:bookmarkStart w:id="0" w:name="_GoBack"/>
+      <w:bookmarkEnd w:id="0"/>
+      <w:r>
+        <w:rPr>
+          <w:rFonts w:ascii="Calibri" w:hAnsi="Calibri" w:cs="Calibri"/>
+          <w:color w:val="000000"/>
+        </w:rPr>
+        <w:t>play a role in the similarity definition and these parameters should be incorporated into the gap insertion algorithm.</w:t>
       </w:r>
       <w:r>
         <w:rPr>
@@ -5587,17 +5622,17 @@
     </w:p>
     <w:p>
       <w:pPr>
-        <w:pStyle w:val="Odstavecseseznamem"/>
-        <w:jc w:val="both"/>
-        <w:rPr>
-          <w:rFonts w:ascii="Calibri" w:hAnsi="Calibri" w:cs="Calibri"/>
-          <w:color w:val="000000"/>
-        </w:rPr>
-      </w:pPr>
-    </w:p>
-    <w:p>
-      <w:pPr>
-        <w:pStyle w:val="Odstavecseseznamem"/>
+        <w:pStyle w:val="ListParagraph"/>
+        <w:jc w:val="both"/>
+        <w:rPr>
+          <w:rFonts w:ascii="Calibri" w:hAnsi="Calibri" w:cs="Calibri"/>
+          <w:color w:val="000000"/>
+        </w:rPr>
+      </w:pPr>
+    </w:p>
+    <w:p>
+      <w:pPr>
+        <w:pStyle w:val="ListParagraph"/>
         <w:jc w:val="both"/>
         <w:rPr>
           <w:rFonts w:ascii="Calibri" w:hAnsi="Calibri" w:cs="Calibri"/>
@@ -5621,17 +5656,17 @@
     </w:p>
     <w:p>
       <w:pPr>
-        <w:pStyle w:val="Odstavecseseznamem"/>
-        <w:jc w:val="both"/>
-        <w:rPr>
-          <w:rFonts w:ascii="Calibri" w:hAnsi="Calibri" w:cs="Calibri"/>
-          <w:color w:val="000000"/>
-        </w:rPr>
-      </w:pPr>
-    </w:p>
-    <w:p>
-      <w:pPr>
-        <w:pStyle w:val="Odstavecseseznamem"/>
+        <w:pStyle w:val="ListParagraph"/>
+        <w:jc w:val="both"/>
+        <w:rPr>
+          <w:rFonts w:ascii="Calibri" w:hAnsi="Calibri" w:cs="Calibri"/>
+          <w:color w:val="000000"/>
+        </w:rPr>
+      </w:pPr>
+    </w:p>
+    <w:p>
+      <w:pPr>
+        <w:pStyle w:val="ListParagraph"/>
         <w:numPr>
           <w:ilvl w:val="0"/>
           <w:numId w:val="3"/>
@@ -5713,8 +5748,6 @@
         </w:rPr>
         <w:t>Corrected.</w:t>
       </w:r>
-      <w:bookmarkStart w:id="0" w:name="_GoBack"/>
-      <w:bookmarkEnd w:id="0"/>
     </w:p>
     <w:sectPr>
       <w:pgSz w:w="12240" w:h="15840"/>
@@ -7047,7 +7080,7 @@
     <w:lsdException w:name="List Table 6 Colorful Accent 6" w:uiPriority="51"/>
     <w:lsdException w:name="List Table 7 Colorful Accent 6" w:uiPriority="52"/>
   </w:latentStyles>
-  <w:style w:type="paragraph" w:default="1" w:styleId="Normln">
+  <w:style w:type="paragraph" w:default="1" w:styleId="Normal">
     <w:name w:val="Normal"/>
     <w:qFormat/>
     <w:rsid w:val="00ED2399"/>
@@ -7055,13 +7088,13 @@
       <w:spacing w:line="256" w:lineRule="auto"/>
     </w:pPr>
   </w:style>
-  <w:style w:type="character" w:default="1" w:styleId="Standardnpsmoodstavce">
+  <w:style w:type="character" w:default="1" w:styleId="DefaultParagraphFont">
     <w:name w:val="Default Paragraph Font"/>
     <w:uiPriority w:val="1"/>
     <w:semiHidden/>
     <w:unhideWhenUsed/>
   </w:style>
-  <w:style w:type="table" w:default="1" w:styleId="Normlntabulka">
+  <w:style w:type="table" w:default="1" w:styleId="TableNormal">
     <w:name w:val="Normal Table"/>
     <w:uiPriority w:val="99"/>
     <w:semiHidden/>
@@ -7076,15 +7109,15 @@
       </w:tblCellMar>
     </w:tblPr>
   </w:style>
-  <w:style w:type="numbering" w:default="1" w:styleId="Bezseznamu">
+  <w:style w:type="numbering" w:default="1" w:styleId="NoList">
     <w:name w:val="No List"/>
     <w:uiPriority w:val="99"/>
     <w:semiHidden/>
     <w:unhideWhenUsed/>
   </w:style>
-  <w:style w:type="paragraph" w:styleId="Odstavecseseznamem">
+  <w:style w:type="paragraph" w:styleId="ListParagraph">
     <w:name w:val="List Paragraph"/>
-    <w:basedOn w:val="Normln"/>
+    <w:basedOn w:val="Normal"/>
     <w:uiPriority w:val="34"/>
     <w:qFormat/>
     <w:rsid w:val="00647B17"/>
@@ -7109,10 +7142,10 @@
       <w:szCs w:val="24"/>
     </w:rPr>
   </w:style>
-  <w:style w:type="paragraph" w:styleId="Textbubliny">
+  <w:style w:type="paragraph" w:styleId="BalloonText">
     <w:name w:val="Balloon Text"/>
-    <w:basedOn w:val="Normln"/>
-    <w:link w:val="TextbublinyChar"/>
+    <w:basedOn w:val="Normal"/>
+    <w:link w:val="BalloonTextChar"/>
     <w:uiPriority w:val="99"/>
     <w:semiHidden/>
     <w:unhideWhenUsed/>
@@ -7126,10 +7159,10 @@
       <w:szCs w:val="16"/>
     </w:rPr>
   </w:style>
-  <w:style w:type="character" w:customStyle="1" w:styleId="TextbublinyChar">
-    <w:name w:val="Text bubliny Char"/>
-    <w:basedOn w:val="Standardnpsmoodstavce"/>
-    <w:link w:val="Textbubliny"/>
+  <w:style w:type="character" w:customStyle="1" w:styleId="BalloonTextChar">
+    <w:name w:val="Balloon Text Char"/>
+    <w:basedOn w:val="DefaultParagraphFont"/>
+    <w:link w:val="BalloonText"/>
     <w:uiPriority w:val="99"/>
     <w:semiHidden/>
     <w:rsid w:val="0036691A"/>
@@ -7139,9 +7172,9 @@
       <w:szCs w:val="16"/>
     </w:rPr>
   </w:style>
-  <w:style w:type="character" w:styleId="Hypertextovodkaz">
+  <w:style w:type="character" w:styleId="Hyperlink">
     <w:name w:val="Hyperlink"/>
-    <w:basedOn w:val="Standardnpsmoodstavce"/>
+    <w:basedOn w:val="DefaultParagraphFont"/>
     <w:uiPriority w:val="99"/>
     <w:unhideWhenUsed/>
     <w:rsid w:val="0036691A"/>
@@ -7152,12 +7185,12 @@
   </w:style>
   <w:style w:type="character" w:customStyle="1" w:styleId="docos-replyview-body">
     <w:name w:val="docos-replyview-body"/>
-    <w:basedOn w:val="Standardnpsmoodstavce"/>
+    <w:basedOn w:val="DefaultParagraphFont"/>
     <w:rsid w:val="0036691A"/>
   </w:style>
   <w:style w:type="character" w:customStyle="1" w:styleId="apple-converted-space">
     <w:name w:val="apple-converted-space"/>
-    <w:basedOn w:val="Standardnpsmoodstavce"/>
+    <w:basedOn w:val="DefaultParagraphFont"/>
     <w:rsid w:val="0048137B"/>
   </w:style>
 </w:styles>

</xml_diff>

<commit_message>
final changes in CL and paper, submitted.
</commit_message>
<xml_diff>
--- a/BioVis_BMC_template/cover_letter.docx
+++ b/BioVis_BMC_template/cover_letter.docx
@@ -184,7 +184,7 @@
     </w:p>
     <w:p>
       <w:pPr>
-        <w:pStyle w:val="ListParagraph"/>
+        <w:pStyle w:val="Odstavecseseznamem"/>
         <w:numPr>
           <w:ilvl w:val="0"/>
           <w:numId w:val="3"/>
@@ -327,7 +327,7 @@
     </w:p>
     <w:p>
       <w:pPr>
-        <w:pStyle w:val="ListParagraph"/>
+        <w:pStyle w:val="Odstavecseseznamem"/>
         <w:spacing w:after="0"/>
         <w:jc w:val="both"/>
         <w:rPr>
@@ -337,7 +337,7 @@
     </w:p>
     <w:p>
       <w:pPr>
-        <w:pStyle w:val="ListParagraph"/>
+        <w:pStyle w:val="Odstavecseseznamem"/>
         <w:numPr>
           <w:ilvl w:val="0"/>
           <w:numId w:val="3"/>
@@ -363,7 +363,7 @@
     </w:p>
     <w:p>
       <w:pPr>
-        <w:pStyle w:val="ListParagraph"/>
+        <w:pStyle w:val="Odstavecseseznamem"/>
         <w:spacing w:after="0"/>
         <w:jc w:val="both"/>
         <w:rPr>
@@ -420,7 +420,7 @@
     </w:p>
     <w:p>
       <w:pPr>
-        <w:pStyle w:val="ListParagraph"/>
+        <w:pStyle w:val="Odstavecseseznamem"/>
         <w:numPr>
           <w:ilvl w:val="0"/>
           <w:numId w:val="3"/>
@@ -464,7 +464,7 @@
     </w:p>
     <w:p>
       <w:pPr>
-        <w:pStyle w:val="ListParagraph"/>
+        <w:pStyle w:val="Odstavecseseznamem"/>
         <w:autoSpaceDE w:val="0"/>
         <w:autoSpaceDN w:val="0"/>
         <w:adjustRightInd w:val="0"/>
@@ -911,7 +911,7 @@
     </w:p>
     <w:p>
       <w:pPr>
-        <w:pStyle w:val="ListParagraph"/>
+        <w:pStyle w:val="Odstavecseseznamem"/>
         <w:numPr>
           <w:ilvl w:val="0"/>
           <w:numId w:val="3"/>
@@ -1001,7 +1001,7 @@
     </w:p>
     <w:p>
       <w:pPr>
-        <w:pStyle w:val="ListParagraph"/>
+        <w:pStyle w:val="Odstavecseseznamem"/>
         <w:numPr>
           <w:ilvl w:val="0"/>
           <w:numId w:val="3"/>
@@ -1037,7 +1037,7 @@
     </w:p>
     <w:p>
       <w:pPr>
-        <w:pStyle w:val="ListParagraph"/>
+        <w:pStyle w:val="Odstavecseseznamem"/>
         <w:autoSpaceDE w:val="0"/>
         <w:autoSpaceDN w:val="0"/>
         <w:adjustRightInd w:val="0"/>
@@ -1072,16 +1072,16 @@
     </w:p>
     <w:p>
       <w:pPr>
-        <w:pStyle w:val="ListParagraph"/>
-        <w:jc w:val="both"/>
-        <w:rPr>
-          <w:rFonts w:cs="Consolas"/>
-        </w:rPr>
-      </w:pPr>
-    </w:p>
-    <w:p>
-      <w:pPr>
-        <w:pStyle w:val="ListParagraph"/>
+        <w:pStyle w:val="Odstavecseseznamem"/>
+        <w:jc w:val="both"/>
+        <w:rPr>
+          <w:rFonts w:cs="Consolas"/>
+        </w:rPr>
+      </w:pPr>
+    </w:p>
+    <w:p>
+      <w:pPr>
+        <w:pStyle w:val="Odstavecseseznamem"/>
         <w:numPr>
           <w:ilvl w:val="0"/>
           <w:numId w:val="3"/>
@@ -1107,7 +1107,7 @@
     </w:p>
     <w:p>
       <w:pPr>
-        <w:pStyle w:val="ListParagraph"/>
+        <w:pStyle w:val="Odstavecseseznamem"/>
         <w:spacing w:after="0"/>
         <w:jc w:val="both"/>
         <w:rPr>
@@ -1136,7 +1136,7 @@
     </w:p>
     <w:p>
       <w:pPr>
-        <w:pStyle w:val="ListParagraph"/>
+        <w:pStyle w:val="Odstavecseseznamem"/>
         <w:spacing w:after="0"/>
         <w:jc w:val="both"/>
         <w:rPr>
@@ -1149,7 +1149,7 @@
     </w:p>
     <w:p>
       <w:pPr>
-        <w:pStyle w:val="ListParagraph"/>
+        <w:pStyle w:val="Odstavecseseznamem"/>
         <w:numPr>
           <w:ilvl w:val="0"/>
           <w:numId w:val="3"/>
@@ -1244,7 +1244,7 @@
     </w:p>
     <w:p>
       <w:pPr>
-        <w:pStyle w:val="ListParagraph"/>
+        <w:pStyle w:val="Odstavecseseznamem"/>
         <w:spacing w:after="0"/>
         <w:jc w:val="both"/>
         <w:rPr>
@@ -1293,7 +1293,7 @@
     </w:p>
     <w:p>
       <w:pPr>
-        <w:pStyle w:val="ListParagraph"/>
+        <w:pStyle w:val="Odstavecseseznamem"/>
         <w:spacing w:after="0"/>
         <w:jc w:val="both"/>
         <w:rPr>
@@ -1306,7 +1306,7 @@
     </w:p>
     <w:p>
       <w:pPr>
-        <w:pStyle w:val="ListParagraph"/>
+        <w:pStyle w:val="Odstavecseseznamem"/>
         <w:numPr>
           <w:ilvl w:val="0"/>
           <w:numId w:val="3"/>
@@ -1521,7 +1521,7 @@
     </w:p>
     <w:p>
       <w:pPr>
-        <w:pStyle w:val="ListParagraph"/>
+        <w:pStyle w:val="Odstavecseseznamem"/>
         <w:spacing w:after="0"/>
         <w:jc w:val="both"/>
         <w:rPr>
@@ -1562,7 +1562,7 @@
     </w:p>
     <w:p>
       <w:pPr>
-        <w:pStyle w:val="ListParagraph"/>
+        <w:pStyle w:val="Odstavecseseznamem"/>
         <w:spacing w:after="0"/>
         <w:jc w:val="both"/>
         <w:rPr>
@@ -1572,7 +1572,7 @@
     </w:p>
     <w:p>
       <w:pPr>
-        <w:pStyle w:val="ListParagraph"/>
+        <w:pStyle w:val="Odstavecseseznamem"/>
         <w:numPr>
           <w:ilvl w:val="0"/>
           <w:numId w:val="3"/>
@@ -1598,7 +1598,7 @@
     </w:p>
     <w:p>
       <w:pPr>
-        <w:pStyle w:val="ListParagraph"/>
+        <w:pStyle w:val="Odstavecseseznamem"/>
         <w:spacing w:after="0"/>
         <w:jc w:val="both"/>
         <w:rPr>
@@ -1611,7 +1611,7 @@
     </w:p>
     <w:p>
       <w:pPr>
-        <w:pStyle w:val="ListParagraph"/>
+        <w:pStyle w:val="Odstavecseseznamem"/>
         <w:spacing w:after="0"/>
         <w:jc w:val="both"/>
         <w:rPr>
@@ -1634,7 +1634,7 @@
     </w:p>
     <w:p>
       <w:pPr>
-        <w:pStyle w:val="ListParagraph"/>
+        <w:pStyle w:val="Odstavecseseznamem"/>
         <w:spacing w:after="0"/>
         <w:jc w:val="both"/>
         <w:rPr>
@@ -1644,7 +1644,7 @@
     </w:p>
     <w:p>
       <w:pPr>
-        <w:pStyle w:val="ListParagraph"/>
+        <w:pStyle w:val="Odstavecseseznamem"/>
         <w:numPr>
           <w:ilvl w:val="0"/>
           <w:numId w:val="3"/>
@@ -1681,7 +1681,7 @@
     </w:p>
     <w:p>
       <w:pPr>
-        <w:pStyle w:val="ListParagraph"/>
+        <w:pStyle w:val="Odstavecseseznamem"/>
         <w:spacing w:after="0"/>
         <w:jc w:val="both"/>
         <w:rPr>
@@ -1709,7 +1709,7 @@
     </w:p>
     <w:p>
       <w:pPr>
-        <w:pStyle w:val="ListParagraph"/>
+        <w:pStyle w:val="Odstavecseseznamem"/>
         <w:spacing w:after="0"/>
         <w:jc w:val="both"/>
         <w:rPr>
@@ -1746,7 +1746,7 @@
     </w:p>
     <w:p>
       <w:pPr>
-        <w:pStyle w:val="ListParagraph"/>
+        <w:pStyle w:val="Odstavecseseznamem"/>
         <w:spacing w:after="0"/>
         <w:jc w:val="both"/>
         <w:rPr>
@@ -1771,7 +1771,7 @@
     </w:p>
     <w:p>
       <w:pPr>
-        <w:pStyle w:val="ListParagraph"/>
+        <w:pStyle w:val="Odstavecseseznamem"/>
         <w:numPr>
           <w:ilvl w:val="0"/>
           <w:numId w:val="3"/>
@@ -1797,7 +1797,7 @@
     </w:p>
     <w:p>
       <w:pPr>
-        <w:pStyle w:val="ListParagraph"/>
+        <w:pStyle w:val="Odstavecseseznamem"/>
         <w:spacing w:after="0"/>
         <w:jc w:val="both"/>
         <w:rPr>
@@ -1830,7 +1830,7 @@
     </w:p>
     <w:p>
       <w:pPr>
-        <w:pStyle w:val="ListParagraph"/>
+        <w:pStyle w:val="Odstavecseseznamem"/>
         <w:autoSpaceDE w:val="0"/>
         <w:autoSpaceDN w:val="0"/>
         <w:adjustRightInd w:val="0"/>
@@ -1860,7 +1860,7 @@
     </w:p>
     <w:p>
       <w:pPr>
-        <w:pStyle w:val="ListParagraph"/>
+        <w:pStyle w:val="Odstavecseseznamem"/>
         <w:numPr>
           <w:ilvl w:val="0"/>
           <w:numId w:val="3"/>
@@ -1897,7 +1897,7 @@
     </w:p>
     <w:p>
       <w:pPr>
-        <w:pStyle w:val="ListParagraph"/>
+        <w:pStyle w:val="Odstavecseseznamem"/>
         <w:spacing w:after="0"/>
         <w:jc w:val="both"/>
         <w:rPr>
@@ -1933,7 +1933,7 @@
     </w:p>
     <w:p>
       <w:pPr>
-        <w:pStyle w:val="ListParagraph"/>
+        <w:pStyle w:val="Odstavecseseznamem"/>
         <w:spacing w:after="0"/>
         <w:jc w:val="both"/>
         <w:rPr>
@@ -1949,7 +1949,7 @@
     </w:p>
     <w:p>
       <w:pPr>
-        <w:pStyle w:val="ListParagraph"/>
+        <w:pStyle w:val="Odstavecseseznamem"/>
         <w:spacing w:after="0"/>
         <w:jc w:val="both"/>
         <w:rPr>
@@ -1989,7 +1989,7 @@
     </w:p>
     <w:p>
       <w:pPr>
-        <w:pStyle w:val="ListParagraph"/>
+        <w:pStyle w:val="Odstavecseseznamem"/>
         <w:spacing w:after="0"/>
         <w:jc w:val="both"/>
         <w:rPr>
@@ -1999,7 +1999,7 @@
     </w:p>
     <w:p>
       <w:pPr>
-        <w:pStyle w:val="ListParagraph"/>
+        <w:pStyle w:val="Odstavecseseznamem"/>
         <w:numPr>
           <w:ilvl w:val="0"/>
           <w:numId w:val="3"/>
@@ -2025,7 +2025,7 @@
     </w:p>
     <w:p>
       <w:pPr>
-        <w:pStyle w:val="ListParagraph"/>
+        <w:pStyle w:val="Odstavecseseznamem"/>
         <w:spacing w:after="0"/>
         <w:jc w:val="both"/>
         <w:rPr>
@@ -2047,7 +2047,7 @@
     </w:p>
     <w:p>
       <w:pPr>
-        <w:pStyle w:val="ListParagraph"/>
+        <w:pStyle w:val="Odstavecseseznamem"/>
         <w:spacing w:after="0"/>
         <w:jc w:val="both"/>
         <w:rPr>
@@ -2060,7 +2060,7 @@
     </w:p>
     <w:p>
       <w:pPr>
-        <w:pStyle w:val="ListParagraph"/>
+        <w:pStyle w:val="Odstavecseseznamem"/>
         <w:spacing w:after="0"/>
         <w:jc w:val="both"/>
         <w:rPr>
@@ -2076,7 +2076,7 @@
     </w:p>
     <w:p>
       <w:pPr>
-        <w:pStyle w:val="ListParagraph"/>
+        <w:pStyle w:val="Odstavecseseznamem"/>
         <w:spacing w:after="0"/>
         <w:jc w:val="both"/>
         <w:rPr>
@@ -2086,7 +2086,7 @@
     </w:p>
     <w:p>
       <w:pPr>
-        <w:pStyle w:val="ListParagraph"/>
+        <w:pStyle w:val="Odstavecseseznamem"/>
         <w:numPr>
           <w:ilvl w:val="0"/>
           <w:numId w:val="3"/>
@@ -2170,7 +2170,7 @@
     </w:p>
     <w:p>
       <w:pPr>
-        <w:pStyle w:val="ListParagraph"/>
+        <w:pStyle w:val="Odstavecseseznamem"/>
         <w:autoSpaceDE w:val="0"/>
         <w:autoSpaceDN w:val="0"/>
         <w:adjustRightInd w:val="0"/>
@@ -2196,7 +2196,7 @@
     </w:p>
     <w:p>
       <w:pPr>
-        <w:pStyle w:val="ListParagraph"/>
+        <w:pStyle w:val="Odstavecseseznamem"/>
         <w:spacing w:after="0"/>
         <w:jc w:val="both"/>
         <w:rPr>
@@ -2227,19 +2227,19 @@
     </w:p>
     <w:p>
       <w:pPr>
-        <w:pStyle w:val="ListParagraph"/>
-        <w:jc w:val="both"/>
-        <w:rPr>
-          <w:rFonts w:ascii="Consolas" w:hAnsi="Consolas" w:cs="Consolas"/>
-          <w:i/>
-          <w:sz w:val="20"/>
-          <w:szCs w:val="20"/>
-        </w:rPr>
-      </w:pPr>
-    </w:p>
-    <w:p>
-      <w:pPr>
-        <w:pStyle w:val="ListParagraph"/>
+        <w:pStyle w:val="Odstavecseseznamem"/>
+        <w:jc w:val="both"/>
+        <w:rPr>
+          <w:rFonts w:ascii="Consolas" w:hAnsi="Consolas" w:cs="Consolas"/>
+          <w:i/>
+          <w:sz w:val="20"/>
+          <w:szCs w:val="20"/>
+        </w:rPr>
+      </w:pPr>
+    </w:p>
+    <w:p>
+      <w:pPr>
+        <w:pStyle w:val="Odstavecseseznamem"/>
         <w:numPr>
           <w:ilvl w:val="0"/>
           <w:numId w:val="3"/>
@@ -2279,7 +2279,7 @@
     </w:p>
     <w:p>
       <w:pPr>
-        <w:pStyle w:val="ListParagraph"/>
+        <w:pStyle w:val="Odstavecseseznamem"/>
         <w:autoSpaceDE w:val="0"/>
         <w:autoSpaceDN w:val="0"/>
         <w:adjustRightInd w:val="0"/>
@@ -2304,7 +2304,7 @@
     </w:p>
     <w:p>
       <w:pPr>
-        <w:pStyle w:val="ListParagraph"/>
+        <w:pStyle w:val="Odstavecseseznamem"/>
         <w:spacing w:after="0"/>
         <w:jc w:val="both"/>
         <w:rPr>
@@ -2314,7 +2314,7 @@
     </w:p>
     <w:p>
       <w:pPr>
-        <w:pStyle w:val="ListParagraph"/>
+        <w:pStyle w:val="Odstavecseseznamem"/>
         <w:spacing w:after="0"/>
         <w:jc w:val="both"/>
         <w:rPr>
@@ -2330,19 +2330,19 @@
     </w:p>
     <w:p>
       <w:pPr>
-        <w:pStyle w:val="ListParagraph"/>
-        <w:jc w:val="both"/>
-        <w:rPr>
-          <w:rFonts w:ascii="Consolas" w:hAnsi="Consolas" w:cs="Consolas"/>
-          <w:i/>
-          <w:sz w:val="20"/>
-          <w:szCs w:val="20"/>
-        </w:rPr>
-      </w:pPr>
-    </w:p>
-    <w:p>
-      <w:pPr>
-        <w:pStyle w:val="ListParagraph"/>
+        <w:pStyle w:val="Odstavecseseznamem"/>
+        <w:jc w:val="both"/>
+        <w:rPr>
+          <w:rFonts w:ascii="Consolas" w:hAnsi="Consolas" w:cs="Consolas"/>
+          <w:i/>
+          <w:sz w:val="20"/>
+          <w:szCs w:val="20"/>
+        </w:rPr>
+      </w:pPr>
+    </w:p>
+    <w:p>
+      <w:pPr>
+        <w:pStyle w:val="Odstavecseseznamem"/>
         <w:numPr>
           <w:ilvl w:val="0"/>
           <w:numId w:val="3"/>
@@ -2371,7 +2371,7 @@
     </w:p>
     <w:p>
       <w:pPr>
-        <w:pStyle w:val="ListParagraph"/>
+        <w:pStyle w:val="Odstavecseseznamem"/>
         <w:autoSpaceDE w:val="0"/>
         <w:autoSpaceDN w:val="0"/>
         <w:adjustRightInd w:val="0"/>
@@ -2396,7 +2396,7 @@
     </w:p>
     <w:p>
       <w:pPr>
-        <w:pStyle w:val="ListParagraph"/>
+        <w:pStyle w:val="Odstavecseseznamem"/>
         <w:spacing w:after="0"/>
         <w:jc w:val="both"/>
         <w:rPr>
@@ -2433,7 +2433,7 @@
     </w:p>
     <w:p>
       <w:pPr>
-        <w:pStyle w:val="ListParagraph"/>
+        <w:pStyle w:val="Odstavecseseznamem"/>
         <w:numPr>
           <w:ilvl w:val="0"/>
           <w:numId w:val="3"/>
@@ -2462,7 +2462,7 @@
     </w:p>
     <w:p>
       <w:pPr>
-        <w:pStyle w:val="ListParagraph"/>
+        <w:pStyle w:val="Odstavecseseznamem"/>
         <w:autoSpaceDE w:val="0"/>
         <w:autoSpaceDN w:val="0"/>
         <w:adjustRightInd w:val="0"/>
@@ -2487,7 +2487,7 @@
     </w:p>
     <w:p>
       <w:pPr>
-        <w:pStyle w:val="ListParagraph"/>
+        <w:pStyle w:val="Odstavecseseznamem"/>
         <w:spacing w:after="0"/>
         <w:jc w:val="both"/>
         <w:rPr>
@@ -2516,23 +2516,23 @@
     </w:p>
     <w:p>
       <w:pPr>
-        <w:pStyle w:val="ListParagraph"/>
-        <w:autoSpaceDE w:val="0"/>
-        <w:autoSpaceDN w:val="0"/>
-        <w:adjustRightInd w:val="0"/>
-        <w:spacing w:after="0" w:line="240" w:lineRule="auto"/>
-        <w:jc w:val="both"/>
-        <w:rPr>
-          <w:rFonts w:ascii="Consolas" w:hAnsi="Consolas" w:cs="Consolas"/>
-          <w:i/>
-          <w:sz w:val="20"/>
-          <w:szCs w:val="20"/>
-        </w:rPr>
-      </w:pPr>
-    </w:p>
-    <w:p>
-      <w:pPr>
-        <w:pStyle w:val="ListParagraph"/>
+        <w:pStyle w:val="Odstavecseseznamem"/>
+        <w:autoSpaceDE w:val="0"/>
+        <w:autoSpaceDN w:val="0"/>
+        <w:adjustRightInd w:val="0"/>
+        <w:spacing w:after="0" w:line="240" w:lineRule="auto"/>
+        <w:jc w:val="both"/>
+        <w:rPr>
+          <w:rFonts w:ascii="Consolas" w:hAnsi="Consolas" w:cs="Consolas"/>
+          <w:i/>
+          <w:sz w:val="20"/>
+          <w:szCs w:val="20"/>
+        </w:rPr>
+      </w:pPr>
+    </w:p>
+    <w:p>
+      <w:pPr>
+        <w:pStyle w:val="Odstavecseseznamem"/>
         <w:numPr>
           <w:ilvl w:val="0"/>
           <w:numId w:val="3"/>
@@ -2643,7 +2643,7 @@
     </w:p>
     <w:p>
       <w:pPr>
-        <w:pStyle w:val="ListParagraph"/>
+        <w:pStyle w:val="Odstavecseseznamem"/>
         <w:numPr>
           <w:ilvl w:val="0"/>
           <w:numId w:val="3"/>
@@ -2683,7 +2683,7 @@
     </w:p>
     <w:p>
       <w:pPr>
-        <w:pStyle w:val="ListParagraph"/>
+        <w:pStyle w:val="Odstavecseseznamem"/>
         <w:autoSpaceDE w:val="0"/>
         <w:autoSpaceDN w:val="0"/>
         <w:adjustRightInd w:val="0"/>
@@ -2722,7 +2722,7 @@
     </w:p>
     <w:p>
       <w:pPr>
-        <w:pStyle w:val="ListParagraph"/>
+        <w:pStyle w:val="Odstavecseseznamem"/>
         <w:spacing w:after="0"/>
         <w:jc w:val="both"/>
         <w:rPr>
@@ -2738,7 +2738,7 @@
     </w:p>
     <w:p>
       <w:pPr>
-        <w:pStyle w:val="ListParagraph"/>
+        <w:pStyle w:val="Odstavecseseznamem"/>
         <w:spacing w:after="0"/>
         <w:jc w:val="both"/>
         <w:rPr>
@@ -2748,7 +2748,7 @@
     </w:p>
     <w:p>
       <w:pPr>
-        <w:pStyle w:val="ListParagraph"/>
+        <w:pStyle w:val="Odstavecseseznamem"/>
         <w:numPr>
           <w:ilvl w:val="0"/>
           <w:numId w:val="3"/>
@@ -2788,7 +2788,7 @@
     </w:p>
     <w:p>
       <w:pPr>
-        <w:pStyle w:val="ListParagraph"/>
+        <w:pStyle w:val="Odstavecseseznamem"/>
         <w:autoSpaceDE w:val="0"/>
         <w:autoSpaceDN w:val="0"/>
         <w:adjustRightInd w:val="0"/>
@@ -2836,7 +2836,7 @@
     </w:p>
     <w:p>
       <w:pPr>
-        <w:pStyle w:val="ListParagraph"/>
+        <w:pStyle w:val="Odstavecseseznamem"/>
         <w:spacing w:after="0"/>
         <w:jc w:val="both"/>
         <w:rPr>
@@ -2888,7 +2888,7 @@
     </w:p>
     <w:p>
       <w:pPr>
-        <w:pStyle w:val="ListParagraph"/>
+        <w:pStyle w:val="Odstavecseseznamem"/>
         <w:spacing w:after="0"/>
         <w:jc w:val="both"/>
         <w:rPr>
@@ -2898,7 +2898,7 @@
     </w:p>
     <w:p>
       <w:pPr>
-        <w:pStyle w:val="ListParagraph"/>
+        <w:pStyle w:val="Odstavecseseznamem"/>
         <w:numPr>
           <w:ilvl w:val="0"/>
           <w:numId w:val="3"/>
@@ -2927,7 +2927,7 @@
     </w:p>
     <w:p>
       <w:pPr>
-        <w:pStyle w:val="ListParagraph"/>
+        <w:pStyle w:val="Odstavecseseznamem"/>
         <w:autoSpaceDE w:val="0"/>
         <w:autoSpaceDN w:val="0"/>
         <w:adjustRightInd w:val="0"/>
@@ -2952,7 +2952,7 @@
     </w:p>
     <w:p>
       <w:pPr>
-        <w:pStyle w:val="ListParagraph"/>
+        <w:pStyle w:val="Odstavecseseznamem"/>
         <w:spacing w:after="0"/>
         <w:jc w:val="both"/>
         <w:rPr>
@@ -2962,7 +2962,7 @@
     </w:p>
     <w:p>
       <w:pPr>
-        <w:pStyle w:val="ListParagraph"/>
+        <w:pStyle w:val="Odstavecseseznamem"/>
         <w:spacing w:after="0"/>
         <w:jc w:val="both"/>
         <w:rPr>
@@ -3008,7 +3008,7 @@
     </w:p>
     <w:p>
       <w:pPr>
-        <w:pStyle w:val="ListParagraph"/>
+        <w:pStyle w:val="Odstavecseseznamem"/>
         <w:numPr>
           <w:ilvl w:val="0"/>
           <w:numId w:val="3"/>
@@ -3067,23 +3067,23 @@
     </w:p>
     <w:p>
       <w:pPr>
-        <w:pStyle w:val="ListParagraph"/>
-        <w:autoSpaceDE w:val="0"/>
-        <w:autoSpaceDN w:val="0"/>
-        <w:adjustRightInd w:val="0"/>
-        <w:spacing w:after="0" w:line="240" w:lineRule="auto"/>
-        <w:jc w:val="both"/>
-        <w:rPr>
-          <w:rFonts w:ascii="Consolas" w:hAnsi="Consolas" w:cs="Consolas"/>
-          <w:i/>
-          <w:sz w:val="20"/>
-          <w:szCs w:val="20"/>
-        </w:rPr>
-      </w:pPr>
-    </w:p>
-    <w:p>
-      <w:pPr>
-        <w:pStyle w:val="ListParagraph"/>
+        <w:pStyle w:val="Odstavecseseznamem"/>
+        <w:autoSpaceDE w:val="0"/>
+        <w:autoSpaceDN w:val="0"/>
+        <w:adjustRightInd w:val="0"/>
+        <w:spacing w:after="0" w:line="240" w:lineRule="auto"/>
+        <w:jc w:val="both"/>
+        <w:rPr>
+          <w:rFonts w:ascii="Consolas" w:hAnsi="Consolas" w:cs="Consolas"/>
+          <w:i/>
+          <w:sz w:val="20"/>
+          <w:szCs w:val="20"/>
+        </w:rPr>
+      </w:pPr>
+    </w:p>
+    <w:p>
+      <w:pPr>
+        <w:pStyle w:val="Odstavecseseznamem"/>
         <w:autoSpaceDE w:val="0"/>
         <w:autoSpaceDN w:val="0"/>
         <w:adjustRightInd w:val="0"/>
@@ -3102,22 +3102,22 @@
     </w:p>
     <w:p>
       <w:pPr>
-        <w:pStyle w:val="ListParagraph"/>
-        <w:autoSpaceDE w:val="0"/>
-        <w:autoSpaceDN w:val="0"/>
-        <w:adjustRightInd w:val="0"/>
-        <w:spacing w:after="0" w:line="240" w:lineRule="auto"/>
-        <w:jc w:val="both"/>
-        <w:rPr>
-          <w:rFonts w:ascii="Consolas" w:hAnsi="Consolas" w:cs="Consolas"/>
-          <w:sz w:val="20"/>
-          <w:szCs w:val="20"/>
-        </w:rPr>
-      </w:pPr>
-    </w:p>
-    <w:p>
-      <w:pPr>
-        <w:pStyle w:val="ListParagraph"/>
+        <w:pStyle w:val="Odstavecseseznamem"/>
+        <w:autoSpaceDE w:val="0"/>
+        <w:autoSpaceDN w:val="0"/>
+        <w:adjustRightInd w:val="0"/>
+        <w:spacing w:after="0" w:line="240" w:lineRule="auto"/>
+        <w:jc w:val="both"/>
+        <w:rPr>
+          <w:rFonts w:ascii="Consolas" w:hAnsi="Consolas" w:cs="Consolas"/>
+          <w:sz w:val="20"/>
+          <w:szCs w:val="20"/>
+        </w:rPr>
+      </w:pPr>
+    </w:p>
+    <w:p>
+      <w:pPr>
+        <w:pStyle w:val="Odstavecseseznamem"/>
         <w:numPr>
           <w:ilvl w:val="0"/>
           <w:numId w:val="3"/>
@@ -3146,7 +3146,7 @@
     </w:p>
     <w:p>
       <w:pPr>
-        <w:pStyle w:val="ListParagraph"/>
+        <w:pStyle w:val="Odstavecseseznamem"/>
         <w:autoSpaceDE w:val="0"/>
         <w:autoSpaceDN w:val="0"/>
         <w:adjustRightInd w:val="0"/>
@@ -3185,7 +3185,7 @@
     </w:p>
     <w:p>
       <w:pPr>
-        <w:pStyle w:val="ListParagraph"/>
+        <w:pStyle w:val="Odstavecseseznamem"/>
         <w:spacing w:after="0"/>
         <w:jc w:val="both"/>
         <w:rPr>
@@ -3214,7 +3214,7 @@
     </w:p>
     <w:p>
       <w:pPr>
-        <w:pStyle w:val="ListParagraph"/>
+        <w:pStyle w:val="Odstavecseseznamem"/>
         <w:numPr>
           <w:ilvl w:val="0"/>
           <w:numId w:val="3"/>
@@ -3261,7 +3261,7 @@
     </w:p>
     <w:p>
       <w:pPr>
-        <w:pStyle w:val="ListParagraph"/>
+        <w:pStyle w:val="Odstavecseseznamem"/>
         <w:autoSpaceDE w:val="0"/>
         <w:autoSpaceDN w:val="0"/>
         <w:adjustRightInd w:val="0"/>
@@ -3305,7 +3305,7 @@
     </w:p>
     <w:p>
       <w:pPr>
-        <w:pStyle w:val="ListParagraph"/>
+        <w:pStyle w:val="Odstavecseseznamem"/>
         <w:spacing w:after="0"/>
         <w:jc w:val="both"/>
         <w:rPr>
@@ -3321,7 +3321,7 @@
     </w:p>
     <w:p>
       <w:pPr>
-        <w:pStyle w:val="ListParagraph"/>
+        <w:pStyle w:val="Odstavecseseznamem"/>
         <w:spacing w:after="0"/>
         <w:jc w:val="both"/>
         <w:rPr>
@@ -3361,7 +3361,7 @@
     </w:p>
     <w:p>
       <w:pPr>
-        <w:pStyle w:val="ListParagraph"/>
+        <w:pStyle w:val="Odstavecseseznamem"/>
         <w:spacing w:after="0"/>
         <w:jc w:val="both"/>
         <w:rPr>
@@ -3371,7 +3371,7 @@
     </w:p>
     <w:p>
       <w:pPr>
-        <w:pStyle w:val="ListParagraph"/>
+        <w:pStyle w:val="Odstavecseseznamem"/>
         <w:spacing w:after="0"/>
         <w:jc w:val="both"/>
         <w:rPr>
@@ -3399,7 +3399,7 @@
     </w:p>
     <w:p>
       <w:pPr>
-        <w:pStyle w:val="ListParagraph"/>
+        <w:pStyle w:val="Odstavecseseznamem"/>
         <w:spacing w:after="0"/>
         <w:jc w:val="both"/>
         <w:rPr>
@@ -3457,7 +3457,7 @@
     </w:p>
     <w:p>
       <w:pPr>
-        <w:pStyle w:val="ListParagraph"/>
+        <w:pStyle w:val="Odstavecseseznamem"/>
         <w:numPr>
           <w:ilvl w:val="0"/>
           <w:numId w:val="3"/>
@@ -3555,17 +3555,17 @@
     </w:p>
     <w:p>
       <w:pPr>
-        <w:pStyle w:val="ListParagraph"/>
-        <w:jc w:val="both"/>
-        <w:rPr>
-          <w:rFonts w:ascii="Consolas" w:hAnsi="Consolas" w:cs="Consolas"/>
-          <w:i/>
-        </w:rPr>
-      </w:pPr>
-    </w:p>
-    <w:p>
-      <w:pPr>
-        <w:pStyle w:val="ListParagraph"/>
+        <w:pStyle w:val="Odstavecseseznamem"/>
+        <w:jc w:val="both"/>
+        <w:rPr>
+          <w:rFonts w:ascii="Consolas" w:hAnsi="Consolas" w:cs="Consolas"/>
+          <w:i/>
+        </w:rPr>
+      </w:pPr>
+    </w:p>
+    <w:p>
+      <w:pPr>
+        <w:pStyle w:val="Odstavecseseznamem"/>
         <w:jc w:val="both"/>
         <w:rPr>
           <w:rFonts w:ascii="Calibri" w:hAnsi="Calibri" w:cs="Calibri"/>
@@ -3582,7 +3582,7 @@
     </w:p>
     <w:p>
       <w:pPr>
-        <w:pStyle w:val="ListParagraph"/>
+        <w:pStyle w:val="Odstavecseseznamem"/>
         <w:jc w:val="both"/>
         <w:rPr>
           <w:rFonts w:ascii="Calibri" w:hAnsi="Calibri" w:cs="Calibri"/>
@@ -3865,17 +3865,17 @@
     </w:p>
     <w:p>
       <w:pPr>
-        <w:pStyle w:val="ListParagraph"/>
-        <w:jc w:val="both"/>
-        <w:rPr>
-          <w:rFonts w:ascii="Calibri" w:hAnsi="Calibri" w:cs="Calibri"/>
-          <w:color w:val="000000"/>
-        </w:rPr>
-      </w:pPr>
-    </w:p>
-    <w:p>
-      <w:pPr>
-        <w:pStyle w:val="ListParagraph"/>
+        <w:pStyle w:val="Odstavecseseznamem"/>
+        <w:jc w:val="both"/>
+        <w:rPr>
+          <w:rFonts w:ascii="Calibri" w:hAnsi="Calibri" w:cs="Calibri"/>
+          <w:color w:val="000000"/>
+        </w:rPr>
+      </w:pPr>
+    </w:p>
+    <w:p>
+      <w:pPr>
+        <w:pStyle w:val="Odstavecseseznamem"/>
         <w:numPr>
           <w:ilvl w:val="0"/>
           <w:numId w:val="3"/>
@@ -3939,17 +3939,17 @@
     </w:p>
     <w:p>
       <w:pPr>
-        <w:pStyle w:val="ListParagraph"/>
-        <w:jc w:val="both"/>
-        <w:rPr>
-          <w:rFonts w:ascii="Calibri" w:hAnsi="Calibri" w:cs="Calibri"/>
-          <w:color w:val="000000"/>
-        </w:rPr>
-      </w:pPr>
-    </w:p>
-    <w:p>
-      <w:pPr>
-        <w:pStyle w:val="ListParagraph"/>
+        <w:pStyle w:val="Odstavecseseznamem"/>
+        <w:jc w:val="both"/>
+        <w:rPr>
+          <w:rFonts w:ascii="Calibri" w:hAnsi="Calibri" w:cs="Calibri"/>
+          <w:color w:val="000000"/>
+        </w:rPr>
+      </w:pPr>
+    </w:p>
+    <w:p>
+      <w:pPr>
+        <w:pStyle w:val="Odstavecseseznamem"/>
         <w:jc w:val="both"/>
         <w:rPr>
           <w:rFonts w:ascii="Calibri" w:hAnsi="Calibri" w:cs="Calibri"/>
@@ -3966,17 +3966,17 @@
     </w:p>
     <w:p>
       <w:pPr>
-        <w:pStyle w:val="ListParagraph"/>
-        <w:jc w:val="both"/>
-        <w:rPr>
-          <w:rFonts w:ascii="Calibri" w:hAnsi="Calibri" w:cs="Calibri"/>
-          <w:color w:val="000000"/>
-        </w:rPr>
-      </w:pPr>
-    </w:p>
-    <w:p>
-      <w:pPr>
-        <w:pStyle w:val="ListParagraph"/>
+        <w:pStyle w:val="Odstavecseseznamem"/>
+        <w:jc w:val="both"/>
+        <w:rPr>
+          <w:rFonts w:ascii="Calibri" w:hAnsi="Calibri" w:cs="Calibri"/>
+          <w:color w:val="000000"/>
+        </w:rPr>
+      </w:pPr>
+    </w:p>
+    <w:p>
+      <w:pPr>
+        <w:pStyle w:val="Odstavecseseznamem"/>
         <w:numPr>
           <w:ilvl w:val="0"/>
           <w:numId w:val="3"/>
@@ -4014,17 +4014,17 @@
     </w:p>
     <w:p>
       <w:pPr>
-        <w:pStyle w:val="ListParagraph"/>
-        <w:jc w:val="both"/>
-        <w:rPr>
-          <w:rFonts w:ascii="Calibri" w:hAnsi="Calibri" w:cs="Calibri"/>
-          <w:color w:val="000000"/>
-        </w:rPr>
-      </w:pPr>
-    </w:p>
-    <w:p>
-      <w:pPr>
-        <w:pStyle w:val="ListParagraph"/>
+        <w:pStyle w:val="Odstavecseseznamem"/>
+        <w:jc w:val="both"/>
+        <w:rPr>
+          <w:rFonts w:ascii="Calibri" w:hAnsi="Calibri" w:cs="Calibri"/>
+          <w:color w:val="000000"/>
+        </w:rPr>
+      </w:pPr>
+    </w:p>
+    <w:p>
+      <w:pPr>
+        <w:pStyle w:val="Odstavecseseznamem"/>
         <w:jc w:val="both"/>
         <w:rPr>
           <w:rFonts w:ascii="Calibri" w:hAnsi="Calibri" w:cs="Calibri"/>
@@ -4041,17 +4041,17 @@
     </w:p>
     <w:p>
       <w:pPr>
-        <w:pStyle w:val="ListParagraph"/>
-        <w:jc w:val="both"/>
-        <w:rPr>
-          <w:rFonts w:ascii="Calibri" w:hAnsi="Calibri" w:cs="Calibri"/>
-          <w:color w:val="000000"/>
-        </w:rPr>
-      </w:pPr>
-    </w:p>
-    <w:p>
-      <w:pPr>
-        <w:pStyle w:val="ListParagraph"/>
+        <w:pStyle w:val="Odstavecseseznamem"/>
+        <w:jc w:val="both"/>
+        <w:rPr>
+          <w:rFonts w:ascii="Calibri" w:hAnsi="Calibri" w:cs="Calibri"/>
+          <w:color w:val="000000"/>
+        </w:rPr>
+      </w:pPr>
+    </w:p>
+    <w:p>
+      <w:pPr>
+        <w:pStyle w:val="Odstavecseseznamem"/>
         <w:numPr>
           <w:ilvl w:val="0"/>
           <w:numId w:val="3"/>
@@ -4136,16 +4136,16 @@
     </w:p>
     <w:p>
       <w:pPr>
-        <w:pStyle w:val="ListParagraph"/>
-        <w:jc w:val="both"/>
-        <w:rPr>
-          <w:rFonts w:ascii="Consolas" w:hAnsi="Consolas" w:cs="Consolas"/>
-        </w:rPr>
-      </w:pPr>
-    </w:p>
-    <w:p>
-      <w:pPr>
-        <w:pStyle w:val="ListParagraph"/>
+        <w:pStyle w:val="Odstavecseseznamem"/>
+        <w:jc w:val="both"/>
+        <w:rPr>
+          <w:rFonts w:ascii="Consolas" w:hAnsi="Consolas" w:cs="Consolas"/>
+        </w:rPr>
+      </w:pPr>
+    </w:p>
+    <w:p>
+      <w:pPr>
+        <w:pStyle w:val="Odstavecseseznamem"/>
         <w:jc w:val="both"/>
         <w:rPr>
           <w:rFonts w:ascii="Calibri" w:hAnsi="Calibri" w:cs="Calibri"/>
@@ -4169,7 +4169,7 @@
     </w:p>
     <w:p>
       <w:pPr>
-        <w:pStyle w:val="ListParagraph"/>
+        <w:pStyle w:val="Odstavecseseznamem"/>
         <w:jc w:val="both"/>
         <w:rPr>
           <w:rFonts w:ascii="Calibri" w:hAnsi="Calibri" w:cs="Calibri"/>
@@ -4207,7 +4207,7 @@
     </w:p>
     <w:p>
       <w:pPr>
-        <w:pStyle w:val="ListParagraph"/>
+        <w:pStyle w:val="Odstavecseseznamem"/>
         <w:jc w:val="both"/>
         <w:rPr>
           <w:rFonts w:ascii="Consolas" w:hAnsi="Consolas" w:cs="Consolas"/>
@@ -4233,7 +4233,7 @@
           <w:sz w:val="19"/>
           <w:szCs w:val="19"/>
           <w:shd w:val="clear" w:color="auto" w:fill="FFFFFF"/>
-          <w:lang w:val="nb-NO" w:eastAsia="nb-NO"/>
+          <w:lang w:val="cs-CZ" w:eastAsia="cs-CZ"/>
         </w:rPr>
         <w:drawing>
           <wp:inline distT="0" distB="0" distL="0" distR="0">
@@ -4310,7 +4310,7 @@
     </w:p>
     <w:p>
       <w:pPr>
-        <w:pStyle w:val="ListParagraph"/>
+        <w:pStyle w:val="Odstavecseseznamem"/>
         <w:numPr>
           <w:ilvl w:val="0"/>
           <w:numId w:val="3"/>
@@ -4400,7 +4400,7 @@
     </w:p>
     <w:p>
       <w:pPr>
-        <w:pStyle w:val="ListParagraph"/>
+        <w:pStyle w:val="Odstavecseseznamem"/>
         <w:jc w:val="both"/>
         <w:rPr>
           <w:rFonts w:ascii="Calibri" w:hAnsi="Calibri" w:cs="Calibri"/>
@@ -4424,7 +4424,7 @@
     </w:p>
     <w:p>
       <w:pPr>
-        <w:pStyle w:val="ListParagraph"/>
+        <w:pStyle w:val="Odstavecseseznamem"/>
         <w:jc w:val="both"/>
         <w:rPr>
           <w:rFonts w:ascii="Consolas" w:hAnsi="Consolas" w:cs="Consolas"/>
@@ -4482,7 +4482,7 @@
     </w:p>
     <w:p>
       <w:pPr>
-        <w:pStyle w:val="ListParagraph"/>
+        <w:pStyle w:val="Odstavecseseznamem"/>
         <w:jc w:val="both"/>
         <w:rPr>
           <w:rFonts w:ascii="Consolas" w:hAnsi="Consolas" w:cs="Consolas"/>
@@ -4511,7 +4511,7 @@
     </w:p>
     <w:p>
       <w:pPr>
-        <w:pStyle w:val="ListParagraph"/>
+        <w:pStyle w:val="Odstavecseseznamem"/>
         <w:numPr>
           <w:ilvl w:val="0"/>
           <w:numId w:val="3"/>
@@ -4540,21 +4540,21 @@
     </w:p>
     <w:p>
       <w:pPr>
-        <w:pStyle w:val="ListParagraph"/>
-        <w:autoSpaceDE w:val="0"/>
-        <w:autoSpaceDN w:val="0"/>
-        <w:adjustRightInd w:val="0"/>
-        <w:spacing w:after="0" w:line="240" w:lineRule="auto"/>
-        <w:jc w:val="both"/>
-        <w:rPr>
-          <w:rFonts w:ascii="Calibri" w:hAnsi="Calibri" w:cs="Calibri"/>
-          <w:color w:val="000000"/>
-        </w:rPr>
-      </w:pPr>
-    </w:p>
-    <w:p>
-      <w:pPr>
-        <w:pStyle w:val="ListParagraph"/>
+        <w:pStyle w:val="Odstavecseseznamem"/>
+        <w:autoSpaceDE w:val="0"/>
+        <w:autoSpaceDN w:val="0"/>
+        <w:adjustRightInd w:val="0"/>
+        <w:spacing w:after="0" w:line="240" w:lineRule="auto"/>
+        <w:jc w:val="both"/>
+        <w:rPr>
+          <w:rFonts w:ascii="Calibri" w:hAnsi="Calibri" w:cs="Calibri"/>
+          <w:color w:val="000000"/>
+        </w:rPr>
+      </w:pPr>
+    </w:p>
+    <w:p>
+      <w:pPr>
+        <w:pStyle w:val="Odstavecseseznamem"/>
         <w:autoSpaceDE w:val="0"/>
         <w:autoSpaceDN w:val="0"/>
         <w:adjustRightInd w:val="0"/>
@@ -4577,23 +4577,23 @@
     </w:p>
     <w:p>
       <w:pPr>
-        <w:pStyle w:val="ListParagraph"/>
-        <w:autoSpaceDE w:val="0"/>
-        <w:autoSpaceDN w:val="0"/>
-        <w:adjustRightInd w:val="0"/>
-        <w:spacing w:after="0" w:line="240" w:lineRule="auto"/>
-        <w:jc w:val="both"/>
-        <w:rPr>
-          <w:rFonts w:ascii="Consolas" w:hAnsi="Consolas" w:cs="Consolas"/>
-          <w:i/>
-          <w:sz w:val="20"/>
-          <w:szCs w:val="20"/>
-        </w:rPr>
-      </w:pPr>
-    </w:p>
-    <w:p>
-      <w:pPr>
-        <w:pStyle w:val="ListParagraph"/>
+        <w:pStyle w:val="Odstavecseseznamem"/>
+        <w:autoSpaceDE w:val="0"/>
+        <w:autoSpaceDN w:val="0"/>
+        <w:adjustRightInd w:val="0"/>
+        <w:spacing w:after="0" w:line="240" w:lineRule="auto"/>
+        <w:jc w:val="both"/>
+        <w:rPr>
+          <w:rFonts w:ascii="Consolas" w:hAnsi="Consolas" w:cs="Consolas"/>
+          <w:i/>
+          <w:sz w:val="20"/>
+          <w:szCs w:val="20"/>
+        </w:rPr>
+      </w:pPr>
+    </w:p>
+    <w:p>
+      <w:pPr>
+        <w:pStyle w:val="Odstavecseseznamem"/>
         <w:numPr>
           <w:ilvl w:val="0"/>
           <w:numId w:val="3"/>
@@ -4630,44 +4630,42 @@
         </w:rPr>
         <w:t xml:space="preserve"> case studies or the details of how </w:t>
       </w:r>
-      <w:proofErr w:type="spellStart"/>
-      <w:r>
-        <w:rPr>
-          <w:rFonts w:ascii="Consolas" w:hAnsi="Consolas" w:cs="Consolas"/>
-          <w:i/>
-          <w:sz w:val="20"/>
-          <w:szCs w:val="20"/>
-        </w:rPr>
-        <w:t>rhe</w:t>
-      </w:r>
-      <w:proofErr w:type="spellEnd"/>
-      <w:r>
-        <w:rPr>
-          <w:rFonts w:ascii="Consolas" w:hAnsi="Consolas" w:cs="Consolas"/>
-          <w:i/>
-          <w:sz w:val="20"/>
-          <w:szCs w:val="20"/>
-        </w:rPr>
-        <w:t xml:space="preserve"> case studies were chosen, and how the work was evaluated would help.</w:t>
-      </w:r>
-    </w:p>
-    <w:p>
-      <w:pPr>
-        <w:pStyle w:val="ListParagraph"/>
-        <w:autoSpaceDE w:val="0"/>
-        <w:autoSpaceDN w:val="0"/>
-        <w:adjustRightInd w:val="0"/>
-        <w:spacing w:after="0" w:line="240" w:lineRule="auto"/>
-        <w:jc w:val="both"/>
-        <w:rPr>
-          <w:rFonts w:ascii="Calibri" w:hAnsi="Calibri" w:cs="Calibri"/>
-          <w:color w:val="000000"/>
-        </w:rPr>
-      </w:pPr>
-    </w:p>
-    <w:p>
-      <w:pPr>
-        <w:pStyle w:val="ListParagraph"/>
+      <w:r>
+        <w:rPr>
+          <w:rFonts w:ascii="Consolas" w:hAnsi="Consolas" w:cs="Consolas"/>
+          <w:i/>
+          <w:sz w:val="20"/>
+          <w:szCs w:val="20"/>
+        </w:rPr>
+        <w:t>t</w:t>
+      </w:r>
+      <w:r>
+        <w:rPr>
+          <w:rFonts w:ascii="Consolas" w:hAnsi="Consolas" w:cs="Consolas"/>
+          <w:i/>
+          <w:sz w:val="20"/>
+          <w:szCs w:val="20"/>
+        </w:rPr>
+        <w:t>he case studies were chosen, and how the work was evaluated would help.</w:t>
+      </w:r>
+    </w:p>
+    <w:p>
+      <w:pPr>
+        <w:pStyle w:val="Odstavecseseznamem"/>
+        <w:autoSpaceDE w:val="0"/>
+        <w:autoSpaceDN w:val="0"/>
+        <w:adjustRightInd w:val="0"/>
+        <w:spacing w:after="0" w:line="240" w:lineRule="auto"/>
+        <w:jc w:val="both"/>
+        <w:rPr>
+          <w:rFonts w:ascii="Calibri" w:hAnsi="Calibri" w:cs="Calibri"/>
+          <w:color w:val="000000"/>
+        </w:rPr>
+      </w:pPr>
+    </w:p>
+    <w:p>
+      <w:pPr>
+        <w:pStyle w:val="Odstavecseseznamem"/>
         <w:autoSpaceDE w:val="0"/>
         <w:autoSpaceDN w:val="0"/>
         <w:adjustRightInd w:val="0"/>
@@ -4716,7 +4714,7 @@
     </w:p>
     <w:p>
       <w:pPr>
-        <w:pStyle w:val="ListParagraph"/>
+        <w:pStyle w:val="Odstavecseseznamem"/>
         <w:autoSpaceDE w:val="0"/>
         <w:autoSpaceDN w:val="0"/>
         <w:adjustRightInd w:val="0"/>
@@ -4737,21 +4735,21 @@
     </w:p>
     <w:p>
       <w:pPr>
-        <w:pStyle w:val="ListParagraph"/>
-        <w:autoSpaceDE w:val="0"/>
-        <w:autoSpaceDN w:val="0"/>
-        <w:adjustRightInd w:val="0"/>
-        <w:spacing w:after="0" w:line="240" w:lineRule="auto"/>
-        <w:jc w:val="both"/>
-        <w:rPr>
-          <w:rFonts w:ascii="Calibri" w:hAnsi="Calibri" w:cs="Calibri"/>
-          <w:color w:val="000000"/>
-        </w:rPr>
-      </w:pPr>
-    </w:p>
-    <w:p>
-      <w:pPr>
-        <w:pStyle w:val="ListParagraph"/>
+        <w:pStyle w:val="Odstavecseseznamem"/>
+        <w:autoSpaceDE w:val="0"/>
+        <w:autoSpaceDN w:val="0"/>
+        <w:adjustRightInd w:val="0"/>
+        <w:spacing w:after="0" w:line="240" w:lineRule="auto"/>
+        <w:jc w:val="both"/>
+        <w:rPr>
+          <w:rFonts w:ascii="Calibri" w:hAnsi="Calibri" w:cs="Calibri"/>
+          <w:color w:val="000000"/>
+        </w:rPr>
+      </w:pPr>
+    </w:p>
+    <w:p>
+      <w:pPr>
+        <w:pStyle w:val="Odstavecseseznamem"/>
         <w:autoSpaceDE w:val="0"/>
         <w:autoSpaceDN w:val="0"/>
         <w:adjustRightInd w:val="0"/>
@@ -4804,7 +4802,7 @@
     </w:p>
     <w:p>
       <w:pPr>
-        <w:pStyle w:val="ListParagraph"/>
+        <w:pStyle w:val="Odstavecseseznamem"/>
         <w:numPr>
           <w:ilvl w:val="0"/>
           <w:numId w:val="3"/>
@@ -4853,21 +4851,21 @@
     </w:p>
     <w:p>
       <w:pPr>
-        <w:pStyle w:val="ListParagraph"/>
-        <w:autoSpaceDE w:val="0"/>
-        <w:autoSpaceDN w:val="0"/>
-        <w:adjustRightInd w:val="0"/>
-        <w:spacing w:after="0" w:line="240" w:lineRule="auto"/>
-        <w:jc w:val="both"/>
-        <w:rPr>
-          <w:rFonts w:ascii="Calibri" w:hAnsi="Calibri" w:cs="Calibri"/>
-          <w:color w:val="000000"/>
-        </w:rPr>
-      </w:pPr>
-    </w:p>
-    <w:p>
-      <w:pPr>
-        <w:pStyle w:val="ListParagraph"/>
+        <w:pStyle w:val="Odstavecseseznamem"/>
+        <w:autoSpaceDE w:val="0"/>
+        <w:autoSpaceDN w:val="0"/>
+        <w:adjustRightInd w:val="0"/>
+        <w:spacing w:after="0" w:line="240" w:lineRule="auto"/>
+        <w:jc w:val="both"/>
+        <w:rPr>
+          <w:rFonts w:ascii="Calibri" w:hAnsi="Calibri" w:cs="Calibri"/>
+          <w:color w:val="000000"/>
+        </w:rPr>
+      </w:pPr>
+    </w:p>
+    <w:p>
+      <w:pPr>
+        <w:pStyle w:val="Odstavecseseznamem"/>
         <w:autoSpaceDE w:val="0"/>
         <w:autoSpaceDN w:val="0"/>
         <w:adjustRightInd w:val="0"/>
@@ -4920,7 +4918,7 @@
     </w:p>
     <w:p>
       <w:pPr>
-        <w:pStyle w:val="ListParagraph"/>
+        <w:pStyle w:val="Odstavecseseznamem"/>
         <w:numPr>
           <w:ilvl w:val="0"/>
           <w:numId w:val="3"/>
@@ -4980,21 +4978,21 @@
     </w:p>
     <w:p>
       <w:pPr>
-        <w:pStyle w:val="ListParagraph"/>
-        <w:autoSpaceDE w:val="0"/>
-        <w:autoSpaceDN w:val="0"/>
-        <w:adjustRightInd w:val="0"/>
-        <w:spacing w:after="0" w:line="240" w:lineRule="auto"/>
-        <w:jc w:val="both"/>
-        <w:rPr>
-          <w:rFonts w:ascii="Calibri" w:hAnsi="Calibri" w:cs="Calibri"/>
-          <w:color w:val="000000"/>
-        </w:rPr>
-      </w:pPr>
-    </w:p>
-    <w:p>
-      <w:pPr>
-        <w:pStyle w:val="ListParagraph"/>
+        <w:pStyle w:val="Odstavecseseznamem"/>
+        <w:autoSpaceDE w:val="0"/>
+        <w:autoSpaceDN w:val="0"/>
+        <w:adjustRightInd w:val="0"/>
+        <w:spacing w:after="0" w:line="240" w:lineRule="auto"/>
+        <w:jc w:val="both"/>
+        <w:rPr>
+          <w:rFonts w:ascii="Calibri" w:hAnsi="Calibri" w:cs="Calibri"/>
+          <w:color w:val="000000"/>
+        </w:rPr>
+      </w:pPr>
+    </w:p>
+    <w:p>
+      <w:pPr>
+        <w:pStyle w:val="Odstavecseseznamem"/>
         <w:autoSpaceDE w:val="0"/>
         <w:autoSpaceDN w:val="0"/>
         <w:adjustRightInd w:val="0"/>
@@ -5017,18 +5015,18 @@
     </w:p>
     <w:p>
       <w:pPr>
-        <w:pStyle w:val="ListParagraph"/>
-        <w:jc w:val="both"/>
-        <w:rPr>
-          <w:rFonts w:ascii="Consolas" w:hAnsi="Consolas" w:cs="Consolas"/>
-          <w:sz w:val="20"/>
-          <w:szCs w:val="20"/>
-        </w:rPr>
-      </w:pPr>
-    </w:p>
-    <w:p>
-      <w:pPr>
-        <w:pStyle w:val="ListParagraph"/>
+        <w:pStyle w:val="Odstavecseseznamem"/>
+        <w:jc w:val="both"/>
+        <w:rPr>
+          <w:rFonts w:ascii="Consolas" w:hAnsi="Consolas" w:cs="Consolas"/>
+          <w:sz w:val="20"/>
+          <w:szCs w:val="20"/>
+        </w:rPr>
+      </w:pPr>
+    </w:p>
+    <w:p>
+      <w:pPr>
+        <w:pStyle w:val="Odstavecseseznamem"/>
         <w:jc w:val="both"/>
         <w:rPr>
           <w:rFonts w:ascii="Consolas" w:hAnsi="Consolas" w:cs="Consolas"/>
@@ -5069,7 +5067,7 @@
     </w:p>
     <w:p>
       <w:pPr>
-        <w:pStyle w:val="ListParagraph"/>
+        <w:pStyle w:val="Odstavecseseznamem"/>
         <w:numPr>
           <w:ilvl w:val="0"/>
           <w:numId w:val="3"/>
@@ -5136,23 +5134,23 @@
     </w:p>
     <w:p>
       <w:pPr>
-        <w:pStyle w:val="ListParagraph"/>
-        <w:autoSpaceDE w:val="0"/>
-        <w:autoSpaceDN w:val="0"/>
-        <w:adjustRightInd w:val="0"/>
-        <w:spacing w:after="0" w:line="240" w:lineRule="auto"/>
-        <w:jc w:val="both"/>
-        <w:rPr>
-          <w:rFonts w:ascii="Consolas" w:hAnsi="Consolas" w:cs="Consolas"/>
-          <w:i/>
-          <w:sz w:val="20"/>
-          <w:szCs w:val="20"/>
-        </w:rPr>
-      </w:pPr>
-    </w:p>
-    <w:p>
-      <w:pPr>
-        <w:pStyle w:val="ListParagraph"/>
+        <w:pStyle w:val="Odstavecseseznamem"/>
+        <w:autoSpaceDE w:val="0"/>
+        <w:autoSpaceDN w:val="0"/>
+        <w:adjustRightInd w:val="0"/>
+        <w:spacing w:after="0" w:line="240" w:lineRule="auto"/>
+        <w:jc w:val="both"/>
+        <w:rPr>
+          <w:rFonts w:ascii="Consolas" w:hAnsi="Consolas" w:cs="Consolas"/>
+          <w:i/>
+          <w:sz w:val="20"/>
+          <w:szCs w:val="20"/>
+        </w:rPr>
+      </w:pPr>
+    </w:p>
+    <w:p>
+      <w:pPr>
+        <w:pStyle w:val="Odstavecseseznamem"/>
         <w:numPr>
           <w:ilvl w:val="0"/>
           <w:numId w:val="3"/>
@@ -5294,7 +5292,7 @@
     </w:p>
     <w:p>
       <w:pPr>
-        <w:pStyle w:val="ListParagraph"/>
+        <w:pStyle w:val="Odstavecseseznamem"/>
         <w:numPr>
           <w:ilvl w:val="0"/>
           <w:numId w:val="3"/>
@@ -5343,16 +5341,16 @@
     </w:p>
     <w:p>
       <w:pPr>
-        <w:pStyle w:val="ListParagraph"/>
-        <w:jc w:val="both"/>
-        <w:rPr>
-          <w:rFonts w:cs="Consolas"/>
-        </w:rPr>
-      </w:pPr>
-    </w:p>
-    <w:p>
-      <w:pPr>
-        <w:pStyle w:val="ListParagraph"/>
+        <w:pStyle w:val="Odstavecseseznamem"/>
+        <w:jc w:val="both"/>
+        <w:rPr>
+          <w:rFonts w:cs="Consolas"/>
+        </w:rPr>
+      </w:pPr>
+    </w:p>
+    <w:p>
+      <w:pPr>
+        <w:pStyle w:val="Odstavecseseznamem"/>
         <w:jc w:val="both"/>
         <w:rPr>
           <w:rFonts w:ascii="Calibri" w:hAnsi="Calibri" w:cs="Calibri"/>
@@ -5369,7 +5367,7 @@
     </w:p>
     <w:p>
       <w:pPr>
-        <w:pStyle w:val="ListParagraph"/>
+        <w:pStyle w:val="Odstavecseseznamem"/>
         <w:jc w:val="both"/>
         <w:rPr>
           <w:rFonts w:ascii="Calibri" w:hAnsi="Calibri" w:cs="Calibri"/>
@@ -5428,17 +5426,17 @@
     </w:p>
     <w:p>
       <w:pPr>
-        <w:pStyle w:val="ListParagraph"/>
-        <w:jc w:val="both"/>
-        <w:rPr>
-          <w:rFonts w:ascii="Calibri" w:hAnsi="Calibri" w:cs="Calibri"/>
-          <w:color w:val="000000"/>
-        </w:rPr>
-      </w:pPr>
-    </w:p>
-    <w:p>
-      <w:pPr>
-        <w:pStyle w:val="ListParagraph"/>
+        <w:pStyle w:val="Odstavecseseznamem"/>
+        <w:jc w:val="both"/>
+        <w:rPr>
+          <w:rFonts w:ascii="Calibri" w:hAnsi="Calibri" w:cs="Calibri"/>
+          <w:color w:val="000000"/>
+        </w:rPr>
+      </w:pPr>
+    </w:p>
+    <w:p>
+      <w:pPr>
+        <w:pStyle w:val="Odstavecseseznamem"/>
         <w:jc w:val="both"/>
         <w:rPr>
           <w:rFonts w:ascii="Calibri" w:hAnsi="Calibri" w:cs="Calibri"/>
@@ -5455,7 +5453,7 @@
     </w:p>
     <w:p>
       <w:pPr>
-        <w:pStyle w:val="ListParagraph"/>
+        <w:pStyle w:val="Odstavecseseznamem"/>
         <w:jc w:val="both"/>
         <w:rPr>
           <w:rFonts w:ascii="Calibri" w:hAnsi="Calibri" w:cs="Calibri"/>
@@ -5603,8 +5601,6 @@
         </w:rPr>
         <w:t xml:space="preserve">that </w:t>
       </w:r>
-      <w:bookmarkStart w:id="0" w:name="_GoBack"/>
-      <w:bookmarkEnd w:id="0"/>
       <w:r>
         <w:rPr>
           <w:rFonts w:ascii="Calibri" w:hAnsi="Calibri" w:cs="Calibri"/>
@@ -5622,17 +5618,17 @@
     </w:p>
     <w:p>
       <w:pPr>
-        <w:pStyle w:val="ListParagraph"/>
-        <w:jc w:val="both"/>
-        <w:rPr>
-          <w:rFonts w:ascii="Calibri" w:hAnsi="Calibri" w:cs="Calibri"/>
-          <w:color w:val="000000"/>
-        </w:rPr>
-      </w:pPr>
-    </w:p>
-    <w:p>
-      <w:pPr>
-        <w:pStyle w:val="ListParagraph"/>
+        <w:pStyle w:val="Odstavecseseznamem"/>
+        <w:jc w:val="both"/>
+        <w:rPr>
+          <w:rFonts w:ascii="Calibri" w:hAnsi="Calibri" w:cs="Calibri"/>
+          <w:color w:val="000000"/>
+        </w:rPr>
+      </w:pPr>
+    </w:p>
+    <w:p>
+      <w:pPr>
+        <w:pStyle w:val="Odstavecseseznamem"/>
         <w:jc w:val="both"/>
         <w:rPr>
           <w:rFonts w:ascii="Calibri" w:hAnsi="Calibri" w:cs="Calibri"/>
@@ -5656,17 +5652,17 @@
     </w:p>
     <w:p>
       <w:pPr>
-        <w:pStyle w:val="ListParagraph"/>
-        <w:jc w:val="both"/>
-        <w:rPr>
-          <w:rFonts w:ascii="Calibri" w:hAnsi="Calibri" w:cs="Calibri"/>
-          <w:color w:val="000000"/>
-        </w:rPr>
-      </w:pPr>
-    </w:p>
-    <w:p>
-      <w:pPr>
-        <w:pStyle w:val="ListParagraph"/>
+        <w:pStyle w:val="Odstavecseseznamem"/>
+        <w:jc w:val="both"/>
+        <w:rPr>
+          <w:rFonts w:ascii="Calibri" w:hAnsi="Calibri" w:cs="Calibri"/>
+          <w:color w:val="000000"/>
+        </w:rPr>
+      </w:pPr>
+    </w:p>
+    <w:p>
+      <w:pPr>
+        <w:pStyle w:val="Odstavecseseznamem"/>
         <w:numPr>
           <w:ilvl w:val="0"/>
           <w:numId w:val="3"/>
@@ -5748,6 +5744,8 @@
         </w:rPr>
         <w:t>Corrected.</w:t>
       </w:r>
+      <w:bookmarkStart w:id="0" w:name="_GoBack"/>
+      <w:bookmarkEnd w:id="0"/>
     </w:p>
     <w:sectPr>
       <w:pgSz w:w="12240" w:h="15840"/>
@@ -7080,7 +7078,7 @@
     <w:lsdException w:name="List Table 6 Colorful Accent 6" w:uiPriority="51"/>
     <w:lsdException w:name="List Table 7 Colorful Accent 6" w:uiPriority="52"/>
   </w:latentStyles>
-  <w:style w:type="paragraph" w:default="1" w:styleId="Normal">
+  <w:style w:type="paragraph" w:default="1" w:styleId="Normln">
     <w:name w:val="Normal"/>
     <w:qFormat/>
     <w:rsid w:val="00ED2399"/>
@@ -7088,13 +7086,13 @@
       <w:spacing w:line="256" w:lineRule="auto"/>
     </w:pPr>
   </w:style>
-  <w:style w:type="character" w:default="1" w:styleId="DefaultParagraphFont">
+  <w:style w:type="character" w:default="1" w:styleId="Standardnpsmoodstavce">
     <w:name w:val="Default Paragraph Font"/>
     <w:uiPriority w:val="1"/>
     <w:semiHidden/>
     <w:unhideWhenUsed/>
   </w:style>
-  <w:style w:type="table" w:default="1" w:styleId="TableNormal">
+  <w:style w:type="table" w:default="1" w:styleId="Normlntabulka">
     <w:name w:val="Normal Table"/>
     <w:uiPriority w:val="99"/>
     <w:semiHidden/>
@@ -7109,15 +7107,15 @@
       </w:tblCellMar>
     </w:tblPr>
   </w:style>
-  <w:style w:type="numbering" w:default="1" w:styleId="NoList">
+  <w:style w:type="numbering" w:default="1" w:styleId="Bezseznamu">
     <w:name w:val="No List"/>
     <w:uiPriority w:val="99"/>
     <w:semiHidden/>
     <w:unhideWhenUsed/>
   </w:style>
-  <w:style w:type="paragraph" w:styleId="ListParagraph">
+  <w:style w:type="paragraph" w:styleId="Odstavecseseznamem">
     <w:name w:val="List Paragraph"/>
-    <w:basedOn w:val="Normal"/>
+    <w:basedOn w:val="Normln"/>
     <w:uiPriority w:val="34"/>
     <w:qFormat/>
     <w:rsid w:val="00647B17"/>
@@ -7142,10 +7140,10 @@
       <w:szCs w:val="24"/>
     </w:rPr>
   </w:style>
-  <w:style w:type="paragraph" w:styleId="BalloonText">
+  <w:style w:type="paragraph" w:styleId="Textbubliny">
     <w:name w:val="Balloon Text"/>
-    <w:basedOn w:val="Normal"/>
-    <w:link w:val="BalloonTextChar"/>
+    <w:basedOn w:val="Normln"/>
+    <w:link w:val="TextbublinyChar"/>
     <w:uiPriority w:val="99"/>
     <w:semiHidden/>
     <w:unhideWhenUsed/>
@@ -7159,10 +7157,10 @@
       <w:szCs w:val="16"/>
     </w:rPr>
   </w:style>
-  <w:style w:type="character" w:customStyle="1" w:styleId="BalloonTextChar">
-    <w:name w:val="Balloon Text Char"/>
-    <w:basedOn w:val="DefaultParagraphFont"/>
-    <w:link w:val="BalloonText"/>
+  <w:style w:type="character" w:customStyle="1" w:styleId="TextbublinyChar">
+    <w:name w:val="Text bubliny Char"/>
+    <w:basedOn w:val="Standardnpsmoodstavce"/>
+    <w:link w:val="Textbubliny"/>
     <w:uiPriority w:val="99"/>
     <w:semiHidden/>
     <w:rsid w:val="0036691A"/>
@@ -7172,9 +7170,9 @@
       <w:szCs w:val="16"/>
     </w:rPr>
   </w:style>
-  <w:style w:type="character" w:styleId="Hyperlink">
+  <w:style w:type="character" w:styleId="Hypertextovodkaz">
     <w:name w:val="Hyperlink"/>
-    <w:basedOn w:val="DefaultParagraphFont"/>
+    <w:basedOn w:val="Standardnpsmoodstavce"/>
     <w:uiPriority w:val="99"/>
     <w:unhideWhenUsed/>
     <w:rsid w:val="0036691A"/>
@@ -7185,12 +7183,12 @@
   </w:style>
   <w:style w:type="character" w:customStyle="1" w:styleId="docos-replyview-body">
     <w:name w:val="docos-replyview-body"/>
-    <w:basedOn w:val="DefaultParagraphFont"/>
+    <w:basedOn w:val="Standardnpsmoodstavce"/>
     <w:rsid w:val="0036691A"/>
   </w:style>
   <w:style w:type="character" w:customStyle="1" w:styleId="apple-converted-space">
     <w:name w:val="apple-converted-space"/>
-    <w:basedOn w:val="DefaultParagraphFont"/>
+    <w:basedOn w:val="Standardnpsmoodstavce"/>
     <w:rsid w:val="0048137B"/>
   </w:style>
 </w:styles>

</xml_diff>